<commit_message>
Ajustando itens 4.2 e 4.3 do arquivo
</commit_message>
<xml_diff>
--- a/modeloAnaliseQualidade.docx
+++ b/modeloAnaliseQualidade.docx
@@ -4,7 +4,7 @@
   <w:body>
     <w:p>
       <w:pPr>
-        <w:pStyle w:val="797"/>
+        <w:pStyle w:val="799"/>
         <w:jc w:val="center"/>
         <w:spacing w:lineRule="auto" w:line="240" w:after="0" w:before="0"/>
         <w:rPr>
@@ -84,7 +84,7 @@
     </w:p>
     <w:p>
       <w:pPr>
-        <w:pStyle w:val="797"/>
+        <w:pStyle w:val="799"/>
         <w:jc w:val="center"/>
         <w:spacing w:lineRule="auto" w:line="240" w:after="0" w:before="0"/>
         <w:rPr>
@@ -106,7 +106,7 @@
     </w:p>
     <w:p>
       <w:pPr>
-        <w:pStyle w:val="797"/>
+        <w:pStyle w:val="799"/>
         <w:jc w:val="center"/>
         <w:spacing w:lineRule="auto" w:line="240" w:after="0" w:before="0"/>
         <w:rPr>
@@ -128,7 +128,7 @@
     </w:p>
     <w:p>
       <w:pPr>
-        <w:pStyle w:val="797"/>
+        <w:pStyle w:val="799"/>
         <w:jc w:val="center"/>
         <w:spacing w:lineRule="auto" w:line="360"/>
         <w:rPr>
@@ -163,7 +163,7 @@
     </w:p>
     <w:p>
       <w:pPr>
-        <w:pStyle w:val="797"/>
+        <w:pStyle w:val="799"/>
         <w:jc w:val="center"/>
         <w:spacing w:lineRule="auto" w:line="360"/>
         <w:rPr>
@@ -187,7 +187,7 @@
     </w:p>
     <w:p>
       <w:pPr>
-        <w:pStyle w:val="797"/>
+        <w:pStyle w:val="799"/>
         <w:jc w:val="center"/>
         <w:spacing w:lineRule="auto" w:line="360"/>
         <w:rPr>
@@ -209,7 +209,7 @@
     </w:p>
     <w:p>
       <w:pPr>
-        <w:pStyle w:val="797"/>
+        <w:pStyle w:val="799"/>
         <w:jc w:val="center"/>
         <w:spacing w:lineRule="auto" w:line="360"/>
         <w:rPr>
@@ -232,7 +232,7 @@
     </w:p>
     <w:p>
       <w:pPr>
-        <w:pStyle w:val="797"/>
+        <w:pStyle w:val="799"/>
         <w:jc w:val="both"/>
         <w:spacing w:lineRule="auto" w:line="360"/>
         <w:rPr>
@@ -254,7 +254,7 @@
     </w:p>
     <w:p>
       <w:pPr>
-        <w:pStyle w:val="797"/>
+        <w:pStyle w:val="799"/>
         <w:jc w:val="both"/>
         <w:spacing w:lineRule="auto" w:line="360"/>
         <w:rPr>
@@ -276,7 +276,7 @@
     </w:p>
     <w:p>
       <w:pPr>
-        <w:pStyle w:val="797"/>
+        <w:pStyle w:val="799"/>
         <w:jc w:val="both"/>
         <w:spacing w:lineRule="auto" w:line="360"/>
         <w:rPr>
@@ -298,7 +298,7 @@
     </w:p>
     <w:p>
       <w:pPr>
-        <w:pStyle w:val="797"/>
+        <w:pStyle w:val="799"/>
         <w:jc w:val="both"/>
         <w:spacing w:lineRule="auto" w:line="360"/>
         <w:rPr>
@@ -320,7 +320,7 @@
     </w:p>
     <w:p>
       <w:pPr>
-        <w:pStyle w:val="797"/>
+        <w:pStyle w:val="799"/>
         <w:jc w:val="both"/>
         <w:spacing w:lineRule="auto" w:line="360"/>
         <w:rPr>
@@ -342,7 +342,7 @@
     </w:p>
     <w:p>
       <w:pPr>
-        <w:pStyle w:val="797"/>
+        <w:pStyle w:val="799"/>
         <w:jc w:val="both"/>
         <w:spacing w:lineRule="auto" w:line="360"/>
         <w:rPr>
@@ -364,7 +364,7 @@
     </w:p>
     <w:p>
       <w:pPr>
-        <w:pStyle w:val="797"/>
+        <w:pStyle w:val="799"/>
         <w:jc w:val="center"/>
         <w:spacing w:lineRule="auto" w:line="360"/>
         <w:rPr>
@@ -387,7 +387,7 @@
     </w:p>
     <w:p>
       <w:pPr>
-        <w:pStyle w:val="797"/>
+        <w:pStyle w:val="799"/>
         <w:jc w:val="both"/>
         <w:spacing w:lineRule="auto" w:line="360"/>
         <w:rPr>
@@ -409,7 +409,7 @@
     </w:p>
     <w:p>
       <w:pPr>
-        <w:pStyle w:val="797"/>
+        <w:pStyle w:val="799"/>
         <w:jc w:val="both"/>
         <w:spacing w:lineRule="auto" w:line="360"/>
         <w:rPr>
@@ -431,7 +431,7 @@
     </w:p>
     <w:p>
       <w:pPr>
-        <w:pStyle w:val="797"/>
+        <w:pStyle w:val="799"/>
         <w:jc w:val="both"/>
         <w:spacing w:lineRule="auto" w:line="360"/>
         <w:rPr>
@@ -453,7 +453,7 @@
     </w:p>
     <w:p>
       <w:pPr>
-        <w:pStyle w:val="797"/>
+        <w:pStyle w:val="799"/>
         <w:jc w:val="both"/>
         <w:spacing w:lineRule="auto" w:line="360"/>
         <w:rPr>
@@ -475,7 +475,7 @@
     </w:p>
     <w:p>
       <w:pPr>
-        <w:pStyle w:val="797"/>
+        <w:pStyle w:val="799"/>
         <w:jc w:val="both"/>
         <w:spacing w:lineRule="auto" w:line="360"/>
         <w:rPr>
@@ -497,7 +497,7 @@
     </w:p>
     <w:p>
       <w:pPr>
-        <w:pStyle w:val="797"/>
+        <w:pStyle w:val="799"/>
         <w:jc w:val="center"/>
         <w:spacing w:lineRule="auto" w:line="360"/>
         <w:rPr>
@@ -520,7 +520,7 @@
     </w:p>
     <w:p>
       <w:pPr>
-        <w:pStyle w:val="797"/>
+        <w:pStyle w:val="799"/>
         <w:jc w:val="center"/>
         <w:spacing w:lineRule="auto" w:line="360"/>
         <w:rPr>
@@ -604,7 +604,7 @@
     </w:p>
     <w:p>
       <w:pPr>
-        <w:pStyle w:val="798"/>
+        <w:pStyle w:val="800"/>
         <w:numPr>
           <w:ilvl w:val="0"/>
           <w:numId w:val="2"/>
@@ -627,7 +627,7 @@
         <w:rPr>
           <w:rFonts w:ascii="Arial" w:hAnsi="Arial" w:cs="Arial" w:eastAsia="Arial"/>
           <w:b w:val="false"/>
-          <w:color w:val="000000" w:themeColor="text1"/>
+          <w:color w:val="000000"/>
           <w:u w:val="none"/>
         </w:rPr>
         <w:pBdr>
@@ -686,6 +686,7 @@
           <w:u w:val="none"/>
         </w:rPr>
       </w:r>
+      <w:r/>
     </w:p>
     <w:p>
       <w:pPr>
@@ -716,10 +717,11 @@
           <w:highlight w:val="none"/>
         </w:rPr>
       </w:r>
+      <w:r/>
     </w:p>
     <w:p>
       <w:pPr>
-        <w:pStyle w:val="797"/>
+        <w:pStyle w:val="799"/>
         <w:jc w:val="both"/>
         <w:spacing w:lineRule="auto" w:line="360"/>
         <w:rPr>
@@ -741,7 +743,7 @@
     </w:p>
     <w:p>
       <w:pPr>
-        <w:pStyle w:val="797"/>
+        <w:pStyle w:val="799"/>
         <w:jc w:val="both"/>
         <w:rPr>
           <w:rFonts w:ascii="Arial" w:hAnsi="Arial" w:cs="Arial" w:eastAsia="Arial"/>
@@ -765,7 +767,7 @@
     </w:p>
     <w:p>
       <w:pPr>
-        <w:pStyle w:val="798"/>
+        <w:pStyle w:val="800"/>
         <w:numPr>
           <w:ilvl w:val="0"/>
           <w:numId w:val="2"/>
@@ -792,7 +794,7 @@
       <w:sdtContent>
         <w:p>
           <w:pPr>
-            <w:pStyle w:val="816"/>
+            <w:pStyle w:val="818"/>
             <w:tabs>
               <w:tab w:val="left" w:pos="440" w:leader="none"/>
               <w:tab w:val="clear" w:pos="708" w:leader="none"/>
@@ -812,26 +814,26 @@
           </w:r>
           <w:r>
             <w:rPr>
-              <w:rStyle w:val="806"/>
+              <w:rStyle w:val="808"/>
             </w:rPr>
             <w:instrText xml:space="preserve"> TOC \z \o "1-3" \u \h</w:instrText>
           </w:r>
           <w:r>
             <w:rPr>
-              <w:rStyle w:val="806"/>
+              <w:rStyle w:val="808"/>
             </w:rPr>
             <w:fldChar w:fldCharType="separate"/>
           </w:r>
           <w:hyperlink w:tooltip="#_Toc73287557" w:anchor="_Toc73287557" w:history="1">
             <w:r>
               <w:rPr>
-                <w:rStyle w:val="806"/>
+                <w:rStyle w:val="808"/>
               </w:rPr>
               <w:t xml:space="preserve">1.</w:t>
             </w:r>
             <w:r>
               <w:rPr>
-                <w:rStyle w:val="806"/>
+                <w:rStyle w:val="808"/>
                 <w:rFonts w:eastAsiaTheme="minorEastAsia"/>
                 <w:b w:val="false"/>
                 <w:bCs w:val="false"/>
@@ -843,7 +845,7 @@
             </w:r>
             <w:r>
               <w:rPr>
-                <w:rStyle w:val="806"/>
+                <w:rStyle w:val="808"/>
                 <w:rFonts w:eastAsiaTheme="minorEastAsia"/>
               </w:rPr>
               <w:t xml:space="preserve">RESUMO</w:t>
@@ -868,7 +870,7 @@
             </w:r>
             <w:r>
               <w:rPr>
-                <w:rStyle w:val="806"/>
+                <w:rStyle w:val="808"/>
                 <w:rFonts w:eastAsiaTheme="minorEastAsia"/>
                 <w:vanish w:val="false"/>
               </w:rPr>
@@ -895,7 +897,7 @@
         </w:p>
         <w:p>
           <w:pPr>
-            <w:pStyle w:val="816"/>
+            <w:pStyle w:val="818"/>
             <w:tabs>
               <w:tab w:val="left" w:pos="440" w:leader="none"/>
               <w:tab w:val="clear" w:pos="708" w:leader="none"/>
@@ -918,14 +920,14 @@
           <w:hyperlink w:tooltip="#_Toc73287558" w:anchor="_Toc73287558" w:history="1">
             <w:r>
               <w:rPr>
-                <w:rStyle w:val="806"/>
+                <w:rStyle w:val="808"/>
                 <w:rFonts w:eastAsiaTheme="minorEastAsia"/>
               </w:rPr>
               <w:t xml:space="preserve">2.</w:t>
             </w:r>
             <w:r>
               <w:rPr>
-                <w:rStyle w:val="806"/>
+                <w:rStyle w:val="808"/>
                 <w:rFonts w:eastAsiaTheme="minorEastAsia"/>
                 <w:b w:val="false"/>
                 <w:bCs w:val="false"/>
@@ -937,7 +939,7 @@
             </w:r>
             <w:r>
               <w:rPr>
-                <w:rStyle w:val="806"/>
+                <w:rStyle w:val="808"/>
                 <w:rFonts w:eastAsiaTheme="minorEastAsia"/>
               </w:rPr>
               <w:t xml:space="preserve">SUMÁRIO</w:t>
@@ -962,7 +964,7 @@
             </w:r>
             <w:r>
               <w:rPr>
-                <w:rStyle w:val="806"/>
+                <w:rStyle w:val="808"/>
                 <w:rFonts w:eastAsiaTheme="minorEastAsia"/>
                 <w:vanish w:val="false"/>
               </w:rPr>
@@ -989,7 +991,7 @@
         </w:p>
         <w:p>
           <w:pPr>
-            <w:pStyle w:val="816"/>
+            <w:pStyle w:val="818"/>
             <w:tabs>
               <w:tab w:val="left" w:pos="440" w:leader="none"/>
               <w:tab w:val="clear" w:pos="708" w:leader="none"/>
@@ -1012,14 +1014,14 @@
           <w:hyperlink w:tooltip="#_Toc73287559" w:anchor="_Toc73287559" w:history="1">
             <w:r>
               <w:rPr>
-                <w:rStyle w:val="806"/>
+                <w:rStyle w:val="808"/>
                 <w:rFonts w:eastAsiaTheme="minorEastAsia"/>
               </w:rPr>
               <w:t xml:space="preserve">3.</w:t>
             </w:r>
             <w:r>
               <w:rPr>
-                <w:rStyle w:val="806"/>
+                <w:rStyle w:val="808"/>
                 <w:rFonts w:eastAsiaTheme="minorEastAsia"/>
                 <w:b w:val="false"/>
                 <w:bCs w:val="false"/>
@@ -1031,7 +1033,7 @@
             </w:r>
             <w:r>
               <w:rPr>
-                <w:rStyle w:val="806"/>
+                <w:rStyle w:val="808"/>
                 <w:rFonts w:eastAsiaTheme="minorEastAsia"/>
               </w:rPr>
               <w:t xml:space="preserve">INTRODUÇÃO</w:t>
@@ -1056,7 +1058,7 @@
             </w:r>
             <w:r>
               <w:rPr>
-                <w:rStyle w:val="806"/>
+                <w:rStyle w:val="808"/>
                 <w:rFonts w:eastAsiaTheme="minorEastAsia"/>
                 <w:vanish w:val="false"/>
               </w:rPr>
@@ -1083,7 +1085,7 @@
         </w:p>
         <w:p>
           <w:pPr>
-            <w:pStyle w:val="816"/>
+            <w:pStyle w:val="818"/>
             <w:tabs>
               <w:tab w:val="left" w:pos="440" w:leader="none"/>
               <w:tab w:val="clear" w:pos="708" w:leader="none"/>
@@ -1106,14 +1108,14 @@
           <w:hyperlink w:tooltip="#_Toc73287560" w:anchor="_Toc73287560" w:history="1">
             <w:r>
               <w:rPr>
-                <w:rStyle w:val="806"/>
+                <w:rStyle w:val="808"/>
                 <w:rFonts w:eastAsiaTheme="minorEastAsia"/>
               </w:rPr>
               <w:t xml:space="preserve">4.</w:t>
             </w:r>
             <w:r>
               <w:rPr>
-                <w:rStyle w:val="806"/>
+                <w:rStyle w:val="808"/>
                 <w:rFonts w:eastAsiaTheme="minorEastAsia"/>
                 <w:b w:val="false"/>
                 <w:bCs w:val="false"/>
@@ -1125,7 +1127,7 @@
             </w:r>
             <w:r>
               <w:rPr>
-                <w:rStyle w:val="806"/>
+                <w:rStyle w:val="808"/>
                 <w:rFonts w:eastAsiaTheme="minorEastAsia"/>
               </w:rPr>
               <w:t xml:space="preserve">O PROJETO</w:t>
@@ -1150,7 +1152,7 @@
             </w:r>
             <w:r>
               <w:rPr>
-                <w:rStyle w:val="806"/>
+                <w:rStyle w:val="808"/>
                 <w:rFonts w:eastAsiaTheme="minorEastAsia"/>
                 <w:vanish w:val="false"/>
               </w:rPr>
@@ -1177,7 +1179,7 @@
         </w:p>
         <w:p>
           <w:pPr>
-            <w:pStyle w:val="817"/>
+            <w:pStyle w:val="819"/>
             <w:tabs>
               <w:tab w:val="clear" w:pos="708" w:leader="none"/>
               <w:tab w:val="left" w:pos="880" w:leader="none"/>
@@ -1200,14 +1202,14 @@
           <w:hyperlink w:tooltip="#_Toc73287561" w:anchor="_Toc73287561" w:history="1">
             <w:r>
               <w:rPr>
-                <w:rStyle w:val="806"/>
+                <w:rStyle w:val="808"/>
                 <w:rFonts w:eastAsiaTheme="minorEastAsia"/>
               </w:rPr>
               <w:t xml:space="preserve">4.1</w:t>
             </w:r>
             <w:r>
               <w:rPr>
-                <w:rStyle w:val="806"/>
+                <w:rStyle w:val="808"/>
                 <w:rFonts w:eastAsiaTheme="minorEastAsia"/>
                 <w:b w:val="false"/>
                 <w:bCs w:val="false"/>
@@ -1219,7 +1221,7 @@
             </w:r>
             <w:r>
               <w:rPr>
-                <w:rStyle w:val="806"/>
+                <w:rStyle w:val="808"/>
                 <w:rFonts w:eastAsiaTheme="minorEastAsia"/>
               </w:rPr>
               <w:t xml:space="preserve">Detalhes do produto ou serviço</w:t>
@@ -1244,7 +1246,7 @@
             </w:r>
             <w:r>
               <w:rPr>
-                <w:rStyle w:val="806"/>
+                <w:rStyle w:val="808"/>
                 <w:rFonts w:eastAsiaTheme="minorEastAsia"/>
                 <w:vanish w:val="false"/>
               </w:rPr>
@@ -1271,7 +1273,7 @@
         </w:p>
         <w:p>
           <w:pPr>
-            <w:pStyle w:val="817"/>
+            <w:pStyle w:val="819"/>
             <w:tabs>
               <w:tab w:val="clear" w:pos="708" w:leader="none"/>
               <w:tab w:val="left" w:pos="880" w:leader="none"/>
@@ -1294,14 +1296,14 @@
           <w:hyperlink w:tooltip="#_Toc73287562" w:anchor="_Toc73287562" w:history="1">
             <w:r>
               <w:rPr>
-                <w:rStyle w:val="806"/>
+                <w:rStyle w:val="808"/>
                 <w:rFonts w:eastAsiaTheme="minorEastAsia"/>
               </w:rPr>
               <w:t xml:space="preserve">4.2</w:t>
             </w:r>
             <w:r>
               <w:rPr>
-                <w:rStyle w:val="806"/>
+                <w:rStyle w:val="808"/>
                 <w:rFonts w:eastAsiaTheme="minorEastAsia"/>
                 <w:b w:val="false"/>
                 <w:bCs w:val="false"/>
@@ -1313,7 +1315,7 @@
             </w:r>
             <w:r>
               <w:rPr>
-                <w:rStyle w:val="806"/>
+                <w:rStyle w:val="808"/>
                 <w:rFonts w:eastAsiaTheme="minorEastAsia"/>
               </w:rPr>
               <w:t xml:space="preserve">Tabela de Análise</w:t>
@@ -1338,7 +1340,7 @@
             </w:r>
             <w:r>
               <w:rPr>
-                <w:rStyle w:val="806"/>
+                <w:rStyle w:val="808"/>
                 <w:rFonts w:eastAsiaTheme="minorEastAsia"/>
                 <w:vanish w:val="false"/>
               </w:rPr>
@@ -1365,7 +1367,7 @@
         </w:p>
         <w:p>
           <w:pPr>
-            <w:pStyle w:val="817"/>
+            <w:pStyle w:val="819"/>
             <w:tabs>
               <w:tab w:val="clear" w:pos="708" w:leader="none"/>
               <w:tab w:val="left" w:pos="880" w:leader="none"/>
@@ -1388,14 +1390,14 @@
           <w:hyperlink w:tooltip="#_Toc73287563" w:anchor="_Toc73287563" w:history="1">
             <w:r>
               <w:rPr>
-                <w:rStyle w:val="806"/>
+                <w:rStyle w:val="808"/>
                 <w:rFonts w:eastAsiaTheme="minorEastAsia"/>
               </w:rPr>
               <w:t xml:space="preserve">4.3</w:t>
             </w:r>
             <w:r>
               <w:rPr>
-                <w:rStyle w:val="806"/>
+                <w:rStyle w:val="808"/>
                 <w:rFonts w:eastAsiaTheme="minorEastAsia"/>
                 <w:b w:val="false"/>
                 <w:bCs w:val="false"/>
@@ -1407,7 +1409,7 @@
             </w:r>
             <w:r>
               <w:rPr>
-                <w:rStyle w:val="806"/>
+                <w:rStyle w:val="808"/>
                 <w:rFonts w:eastAsiaTheme="minorEastAsia"/>
               </w:rPr>
               <w:t xml:space="preserve">Relatório</w:t>
@@ -1432,7 +1434,7 @@
             </w:r>
             <w:r>
               <w:rPr>
-                <w:rStyle w:val="806"/>
+                <w:rStyle w:val="808"/>
                 <w:rFonts w:eastAsiaTheme="minorEastAsia"/>
                 <w:vanish w:val="false"/>
               </w:rPr>
@@ -1459,7 +1461,7 @@
         </w:p>
         <w:p>
           <w:pPr>
-            <w:pStyle w:val="817"/>
+            <w:pStyle w:val="819"/>
             <w:tabs>
               <w:tab w:val="clear" w:pos="708" w:leader="none"/>
               <w:tab w:val="left" w:pos="880" w:leader="none"/>
@@ -1482,14 +1484,14 @@
           <w:hyperlink w:tooltip="#_Toc73287564" w:anchor="_Toc73287564" w:history="1">
             <w:r>
               <w:rPr>
-                <w:rStyle w:val="806"/>
+                <w:rStyle w:val="808"/>
                 <w:rFonts w:eastAsiaTheme="minorEastAsia"/>
               </w:rPr>
               <w:t xml:space="preserve">4.4</w:t>
             </w:r>
             <w:r>
               <w:rPr>
-                <w:rStyle w:val="806"/>
+                <w:rStyle w:val="808"/>
                 <w:rFonts w:eastAsiaTheme="minorEastAsia"/>
                 <w:b w:val="false"/>
                 <w:bCs w:val="false"/>
@@ -1501,7 +1503,7 @@
             </w:r>
             <w:r>
               <w:rPr>
-                <w:rStyle w:val="806"/>
+                <w:rStyle w:val="808"/>
                 <w:rFonts w:eastAsiaTheme="minorEastAsia"/>
               </w:rPr>
               <w:t xml:space="preserve">Evidências</w:t>
@@ -1526,7 +1528,7 @@
             </w:r>
             <w:r>
               <w:rPr>
-                <w:rStyle w:val="806"/>
+                <w:rStyle w:val="808"/>
                 <w:rFonts w:eastAsiaTheme="minorEastAsia"/>
                 <w:vanish w:val="false"/>
               </w:rPr>
@@ -1553,7 +1555,7 @@
         </w:p>
         <w:p>
           <w:pPr>
-            <w:pStyle w:val="817"/>
+            <w:pStyle w:val="819"/>
             <w:tabs>
               <w:tab w:val="clear" w:pos="708" w:leader="none"/>
               <w:tab w:val="left" w:pos="880" w:leader="none"/>
@@ -1576,14 +1578,14 @@
           <w:hyperlink w:tooltip="#_Toc73287565" w:anchor="_Toc73287565" w:history="1">
             <w:r>
               <w:rPr>
-                <w:rStyle w:val="806"/>
+                <w:rStyle w:val="808"/>
                 <w:rFonts w:eastAsiaTheme="minorEastAsia"/>
               </w:rPr>
               <w:t xml:space="preserve">4.5</w:t>
             </w:r>
             <w:r>
               <w:rPr>
-                <w:rStyle w:val="806"/>
+                <w:rStyle w:val="808"/>
                 <w:rFonts w:eastAsiaTheme="minorEastAsia"/>
                 <w:b w:val="false"/>
                 <w:bCs w:val="false"/>
@@ -1595,7 +1597,7 @@
             </w:r>
             <w:r>
               <w:rPr>
-                <w:rStyle w:val="806"/>
+                <w:rStyle w:val="808"/>
                 <w:rFonts w:eastAsiaTheme="minorEastAsia"/>
               </w:rPr>
               <w:t xml:space="preserve">Onde encontrar</w:t>
@@ -1620,7 +1622,7 @@
             </w:r>
             <w:r>
               <w:rPr>
-                <w:rStyle w:val="806"/>
+                <w:rStyle w:val="808"/>
                 <w:rFonts w:eastAsiaTheme="minorEastAsia"/>
                 <w:vanish w:val="false"/>
               </w:rPr>
@@ -1647,7 +1649,7 @@
         </w:p>
         <w:p>
           <w:pPr>
-            <w:pStyle w:val="816"/>
+            <w:pStyle w:val="818"/>
             <w:tabs>
               <w:tab w:val="left" w:pos="440" w:leader="none"/>
               <w:tab w:val="clear" w:pos="708" w:leader="none"/>
@@ -1670,14 +1672,14 @@
           <w:hyperlink w:tooltip="#_Toc73287566" w:anchor="_Toc73287566" w:history="1">
             <w:r>
               <w:rPr>
-                <w:rStyle w:val="806"/>
+                <w:rStyle w:val="808"/>
                 <w:rFonts w:eastAsiaTheme="minorEastAsia"/>
               </w:rPr>
               <w:t xml:space="preserve">5.</w:t>
             </w:r>
             <w:r>
               <w:rPr>
-                <w:rStyle w:val="806"/>
+                <w:rStyle w:val="808"/>
                 <w:rFonts w:eastAsiaTheme="minorEastAsia"/>
                 <w:b w:val="false"/>
                 <w:bCs w:val="false"/>
@@ -1689,7 +1691,7 @@
             </w:r>
             <w:r>
               <w:rPr>
-                <w:rStyle w:val="806"/>
+                <w:rStyle w:val="808"/>
                 <w:rFonts w:eastAsiaTheme="minorEastAsia"/>
               </w:rPr>
               <w:t xml:space="preserve">CONCLUSÃO</w:t>
@@ -1714,7 +1716,7 @@
             </w:r>
             <w:r>
               <w:rPr>
-                <w:rStyle w:val="806"/>
+                <w:rStyle w:val="808"/>
                 <w:rFonts w:eastAsiaTheme="minorEastAsia"/>
                 <w:vanish w:val="false"/>
               </w:rPr>
@@ -1741,7 +1743,7 @@
         </w:p>
         <w:p>
           <w:pPr>
-            <w:pStyle w:val="816"/>
+            <w:pStyle w:val="818"/>
             <w:tabs>
               <w:tab w:val="left" w:pos="440" w:leader="none"/>
               <w:tab w:val="clear" w:pos="708" w:leader="none"/>
@@ -1764,14 +1766,14 @@
           <w:hyperlink w:tooltip="#_Toc73287567" w:anchor="_Toc73287567" w:history="1">
             <w:r>
               <w:rPr>
-                <w:rStyle w:val="806"/>
+                <w:rStyle w:val="808"/>
                 <w:rFonts w:eastAsiaTheme="minorEastAsia"/>
               </w:rPr>
               <w:t xml:space="preserve">6.</w:t>
             </w:r>
             <w:r>
               <w:rPr>
-                <w:rStyle w:val="806"/>
+                <w:rStyle w:val="808"/>
                 <w:rFonts w:eastAsiaTheme="minorEastAsia"/>
                 <w:b w:val="false"/>
                 <w:bCs w:val="false"/>
@@ -1783,7 +1785,7 @@
             </w:r>
             <w:r>
               <w:rPr>
-                <w:rStyle w:val="806"/>
+                <w:rStyle w:val="808"/>
                 <w:rFonts w:eastAsiaTheme="minorEastAsia"/>
               </w:rPr>
               <w:t xml:space="preserve">REFERÊNCIAS BIBLIOGRÁFICAS</w:t>
@@ -1808,7 +1810,7 @@
             </w:r>
             <w:r>
               <w:rPr>
-                <w:rStyle w:val="806"/>
+                <w:rStyle w:val="808"/>
                 <w:rFonts w:eastAsiaTheme="minorEastAsia"/>
                 <w:vanish w:val="false"/>
               </w:rPr>
@@ -1824,7 +1826,7 @@
           </w:hyperlink>
           <w:r>
             <w:rPr>
-              <w:rStyle w:val="806"/>
+              <w:rStyle w:val="808"/>
               <w:rFonts w:eastAsiaTheme="minorEastAsia"/>
               <w:vanish w:val="false"/>
             </w:rPr>
@@ -1845,7 +1847,7 @@
     </w:sdt>
     <w:p>
       <w:pPr>
-        <w:pStyle w:val="797"/>
+        <w:pStyle w:val="799"/>
         <w:jc w:val="both"/>
         <w:spacing w:lineRule="auto" w:line="360"/>
         <w:rPr>
@@ -1876,7 +1878,7 @@
     </w:p>
     <w:p>
       <w:pPr>
-        <w:pStyle w:val="797"/>
+        <w:pStyle w:val="799"/>
         <w:jc w:val="both"/>
         <w:spacing w:lineRule="auto" w:line="360"/>
         <w:rPr>
@@ -1907,7 +1909,7 @@
     </w:p>
     <w:p>
       <w:pPr>
-        <w:pStyle w:val="797"/>
+        <w:pStyle w:val="799"/>
         <w:jc w:val="both"/>
         <w:spacing w:lineRule="auto" w:line="360"/>
         <w:rPr>
@@ -1938,7 +1940,7 @@
     </w:p>
     <w:p>
       <w:pPr>
-        <w:pStyle w:val="797"/>
+        <w:pStyle w:val="799"/>
         <w:jc w:val="both"/>
         <w:spacing w:lineRule="auto" w:line="360"/>
         <w:rPr>
@@ -1969,7 +1971,7 @@
     </w:p>
     <w:p>
       <w:pPr>
-        <w:pStyle w:val="797"/>
+        <w:pStyle w:val="799"/>
         <w:jc w:val="both"/>
         <w:spacing w:lineRule="auto" w:line="360"/>
         <w:rPr>
@@ -2000,7 +2002,7 @@
     </w:p>
     <w:p>
       <w:pPr>
-        <w:pStyle w:val="797"/>
+        <w:pStyle w:val="799"/>
         <w:jc w:val="both"/>
         <w:spacing w:lineRule="auto" w:line="360"/>
         <w:rPr>
@@ -2031,7 +2033,7 @@
     </w:p>
     <w:p>
       <w:pPr>
-        <w:pStyle w:val="797"/>
+        <w:pStyle w:val="799"/>
         <w:jc w:val="both"/>
         <w:spacing w:lineRule="auto" w:line="360"/>
         <w:rPr>
@@ -2062,7 +2064,7 @@
     </w:p>
     <w:p>
       <w:pPr>
-        <w:pStyle w:val="797"/>
+        <w:pStyle w:val="799"/>
         <w:jc w:val="both"/>
         <w:spacing w:lineRule="auto" w:line="360"/>
         <w:rPr>
@@ -2093,7 +2095,7 @@
     </w:p>
     <w:p>
       <w:pPr>
-        <w:pStyle w:val="797"/>
+        <w:pStyle w:val="799"/>
         <w:jc w:val="both"/>
         <w:spacing w:lineRule="auto" w:line="360"/>
         <w:rPr>
@@ -2124,7 +2126,7 @@
     </w:p>
     <w:p>
       <w:pPr>
-        <w:pStyle w:val="797"/>
+        <w:pStyle w:val="799"/>
         <w:jc w:val="both"/>
         <w:spacing w:lineRule="auto" w:line="360"/>
         <w:rPr>
@@ -2155,7 +2157,7 @@
     </w:p>
     <w:p>
       <w:pPr>
-        <w:pStyle w:val="797"/>
+        <w:pStyle w:val="799"/>
         <w:jc w:val="both"/>
         <w:spacing w:lineRule="auto" w:line="360"/>
         <w:rPr>
@@ -2186,7 +2188,7 @@
     </w:p>
     <w:p>
       <w:pPr>
-        <w:pStyle w:val="797"/>
+        <w:pStyle w:val="799"/>
         <w:jc w:val="both"/>
         <w:spacing w:lineRule="auto" w:line="360"/>
         <w:rPr>
@@ -2217,7 +2219,7 @@
     </w:p>
     <w:p>
       <w:pPr>
-        <w:pStyle w:val="797"/>
+        <w:pStyle w:val="799"/>
         <w:jc w:val="both"/>
         <w:spacing w:lineRule="auto" w:line="360"/>
         <w:rPr>
@@ -2248,7 +2250,7 @@
     </w:p>
     <w:p>
       <w:pPr>
-        <w:pStyle w:val="797"/>
+        <w:pStyle w:val="799"/>
         <w:jc w:val="both"/>
         <w:spacing w:lineRule="auto" w:line="360"/>
         <w:rPr>
@@ -2279,7 +2281,7 @@
     </w:p>
     <w:p>
       <w:pPr>
-        <w:pStyle w:val="797"/>
+        <w:pStyle w:val="799"/>
         <w:jc w:val="both"/>
         <w:spacing w:lineRule="auto" w:line="360"/>
         <w:rPr>
@@ -2310,7 +2312,7 @@
     </w:p>
     <w:p>
       <w:pPr>
-        <w:pStyle w:val="798"/>
+        <w:pStyle w:val="800"/>
         <w:numPr>
           <w:ilvl w:val="0"/>
           <w:numId w:val="2"/>
@@ -2348,7 +2350,7 @@
         <w:shd w:val="clear" w:color="181A1B"/>
         <w:rPr>
           <w:rFonts w:ascii="Arial" w:hAnsi="Arial" w:cs="Arial" w:eastAsia="Arial"/>
-          <w:color w:val="000000" w:themeColor="text1"/>
+          <w:color w:val="000000"/>
         </w:rPr>
         <w:pBdr>
           <w:left w:val="none" w:color="000000" w:sz="4" w:space="0"/>
@@ -2371,6 +2373,11 @@
           <w:color w:val="000000" w:themeColor="text1"/>
         </w:rPr>
       </w:r>
+      <w:r>
+        <w:rPr>
+          <w:rFonts w:eastAsiaTheme="minorEastAsia"/>
+        </w:rPr>
+      </w:r>
     </w:p>
     <w:p>
       <w:pPr>
@@ -2380,7 +2387,7 @@
         <w:shd w:val="clear" w:color="181A1B"/>
         <w:rPr>
           <w:rFonts w:ascii="Arial" w:hAnsi="Arial" w:cs="Arial" w:eastAsia="Arial"/>
-          <w:color w:val="000000" w:themeColor="text1"/>
+          <w:color w:val="000000"/>
         </w:rPr>
         <w:pBdr>
           <w:left w:val="none" w:color="000000" w:sz="4" w:space="0"/>
@@ -2403,6 +2410,11 @@
           <w:color w:val="000000" w:themeColor="text1"/>
         </w:rPr>
       </w:r>
+      <w:r>
+        <w:rPr>
+          <w:rFonts w:eastAsiaTheme="minorEastAsia"/>
+        </w:rPr>
+      </w:r>
     </w:p>
     <w:p>
       <w:pPr>
@@ -2412,7 +2424,7 @@
         <w:shd w:val="clear" w:color="181A1B"/>
         <w:rPr>
           <w:rFonts w:ascii="Arial" w:hAnsi="Arial" w:cs="Arial" w:eastAsia="Arial"/>
-          <w:color w:val="000000" w:themeColor="text1"/>
+          <w:color w:val="000000"/>
         </w:rPr>
         <w:pBdr>
           <w:left w:val="none" w:color="000000" w:sz="4" w:space="0"/>
@@ -2435,6 +2447,11 @@
           <w:color w:val="000000" w:themeColor="text1"/>
         </w:rPr>
       </w:r>
+      <w:r>
+        <w:rPr>
+          <w:rFonts w:eastAsiaTheme="minorEastAsia"/>
+        </w:rPr>
+      </w:r>
     </w:p>
     <w:p>
       <w:pPr>
@@ -2444,7 +2461,7 @@
         <w:shd w:val="clear" w:color="181A1B"/>
         <w:rPr>
           <w:rFonts w:ascii="Arial" w:hAnsi="Arial" w:cs="Arial" w:eastAsia="Arial"/>
-          <w:color w:val="000000" w:themeColor="text1"/>
+          <w:color w:val="000000"/>
         </w:rPr>
         <w:pBdr>
           <w:left w:val="none" w:color="000000" w:sz="4" w:space="0"/>
@@ -2475,6 +2492,11 @@
           <w:color w:val="000000" w:themeColor="text1"/>
         </w:rPr>
       </w:r>
+      <w:r>
+        <w:rPr>
+          <w:rFonts w:eastAsiaTheme="minorEastAsia"/>
+        </w:rPr>
+      </w:r>
     </w:p>
     <w:p>
       <w:pPr>
@@ -2484,7 +2506,7 @@
         <w:shd w:val="clear" w:color="181A1B"/>
         <w:rPr>
           <w:rFonts w:ascii="Arial" w:hAnsi="Arial" w:cs="Arial" w:eastAsia="Arial"/>
-          <w:color w:val="000000" w:themeColor="text1"/>
+          <w:color w:val="000000"/>
         </w:rPr>
         <w:pBdr>
           <w:left w:val="none" w:color="000000" w:sz="4" w:space="0"/>
@@ -2504,7 +2526,7 @@
       <w:hyperlink r:id="rId12" w:tooltip="https://guiadoinvestidor.com.br/tag/coinbase" w:history="1">
         <w:r>
           <w:rPr>
-            <w:rStyle w:val="801"/>
+            <w:rStyle w:val="803"/>
             <w:rFonts w:ascii="Arial" w:hAnsi="Arial" w:cs="Arial" w:eastAsia="Arial" w:eastAsiaTheme="minorEastAsia"/>
             <w:color w:val="000000" w:themeColor="text1"/>
             <w:sz w:val="24"/>
@@ -2526,10 +2548,15 @@
           <w:color w:val="000000" w:themeColor="text1"/>
         </w:rPr>
       </w:r>
+      <w:r>
+        <w:rPr>
+          <w:rFonts w:eastAsiaTheme="minorEastAsia"/>
+        </w:rPr>
+      </w:r>
     </w:p>
     <w:p>
       <w:pPr>
-        <w:pStyle w:val="797"/>
+        <w:pStyle w:val="799"/>
         <w:jc w:val="both"/>
         <w:spacing w:lineRule="auto" w:line="360"/>
         <w:rPr>
@@ -2552,10 +2579,15 @@
           <w:rFonts w:eastAsiaTheme="minorEastAsia"/>
         </w:rPr>
       </w:r>
+      <w:r>
+        <w:rPr>
+          <w:rFonts w:eastAsiaTheme="minorEastAsia"/>
+        </w:rPr>
+      </w:r>
     </w:p>
     <w:p>
       <w:pPr>
-        <w:pStyle w:val="797"/>
+        <w:pStyle w:val="799"/>
         <w:jc w:val="both"/>
         <w:spacing w:lineRule="auto" w:line="360"/>
         <w:rPr>
@@ -2586,7 +2618,7 @@
     </w:p>
     <w:p>
       <w:pPr>
-        <w:pStyle w:val="797"/>
+        <w:pStyle w:val="799"/>
         <w:jc w:val="both"/>
         <w:spacing w:lineRule="auto" w:line="360"/>
         <w:rPr>
@@ -2617,7 +2649,7 @@
     </w:p>
     <w:p>
       <w:pPr>
-        <w:pStyle w:val="797"/>
+        <w:pStyle w:val="799"/>
         <w:jc w:val="both"/>
         <w:spacing w:lineRule="auto" w:line="360"/>
         <w:rPr>
@@ -2648,7 +2680,7 @@
     </w:p>
     <w:p>
       <w:pPr>
-        <w:pStyle w:val="797"/>
+        <w:pStyle w:val="799"/>
         <w:jc w:val="both"/>
         <w:spacing w:lineRule="auto" w:line="360"/>
         <w:rPr>
@@ -2679,7 +2711,7 @@
     </w:p>
     <w:p>
       <w:pPr>
-        <w:pStyle w:val="797"/>
+        <w:pStyle w:val="799"/>
         <w:jc w:val="both"/>
         <w:spacing w:lineRule="auto" w:line="360"/>
         <w:rPr>
@@ -2710,7 +2742,7 @@
     </w:p>
     <w:p>
       <w:pPr>
-        <w:pStyle w:val="797"/>
+        <w:pStyle w:val="799"/>
         <w:jc w:val="both"/>
         <w:spacing w:lineRule="auto" w:line="360"/>
         <w:rPr>
@@ -2741,7 +2773,7 @@
     </w:p>
     <w:p>
       <w:pPr>
-        <w:pStyle w:val="798"/>
+        <w:pStyle w:val="800"/>
         <w:numPr>
           <w:ilvl w:val="0"/>
           <w:numId w:val="2"/>
@@ -2770,33 +2802,10 @@
           <w:rFonts w:eastAsiaTheme="minorEastAsia"/>
         </w:rPr>
       </w:r>
-      <w:r>
-        <w:rPr>
-          <w:rFonts w:eastAsiaTheme="minorEastAsia"/>
-        </w:rPr>
-      </w:r>
-      <w:r>
-        <w:rPr>
-          <w:rFonts w:ascii="Arial" w:hAnsi="Arial" w:cs="Arial" w:eastAsiaTheme="minorEastAsia"/>
-          <w:color w:val="000000" w:themeColor="text1"/>
-          <w:sz w:val="24"/>
-          <w:szCs w:val="24"/>
-        </w:rPr>
-      </w:r>
-      <w:r>
-        <w:rPr>
-          <w:rFonts w:eastAsiaTheme="minorEastAsia"/>
-        </w:rPr>
-      </w:r>
-      <w:r>
-        <w:rPr>
-          <w:rFonts w:eastAsiaTheme="minorEastAsia"/>
-        </w:rPr>
-      </w:r>
     </w:p>
     <w:p>
       <w:pPr>
-        <w:pStyle w:val="799"/>
+        <w:pStyle w:val="801"/>
         <w:numPr>
           <w:ilvl w:val="1"/>
           <w:numId w:val="2"/>
@@ -2860,7 +2869,7 @@
           </w:tcPr>
           <w:p>
             <w:pPr>
-              <w:pStyle w:val="797"/>
+              <w:pStyle w:val="799"/>
               <w:jc w:val="both"/>
               <w:spacing w:lineRule="auto" w:line="360" w:after="160" w:before="0"/>
               <w:rPr>
@@ -2898,7 +2907,7 @@
           </w:tcPr>
           <w:p>
             <w:pPr>
-              <w:pStyle w:val="797"/>
+              <w:pStyle w:val="799"/>
               <w:jc w:val="both"/>
               <w:spacing w:lineRule="auto" w:line="360" w:after="160" w:before="0"/>
               <w:rPr>
@@ -2924,6 +2933,7 @@
                 <w:b w:val="false"/>
               </w:rPr>
             </w:r>
+            <w:r/>
           </w:p>
         </w:tc>
       </w:tr>
@@ -2943,7 +2953,7 @@
           </w:tcPr>
           <w:p>
             <w:pPr>
-              <w:pStyle w:val="797"/>
+              <w:pStyle w:val="799"/>
               <w:spacing w:lineRule="auto" w:line="360" w:after="160" w:before="0"/>
               <w:rPr>
                 <w:rFonts w:ascii="Arial" w:hAnsi="Arial" w:cs="Arial" w:eastAsia="Arial"/>
@@ -2980,7 +2990,7 @@
           </w:tcPr>
           <w:p>
             <w:pPr>
-              <w:pStyle w:val="797"/>
+              <w:pStyle w:val="799"/>
               <w:jc w:val="both"/>
               <w:spacing w:lineRule="auto" w:line="360" w:after="160" w:before="0"/>
               <w:rPr>
@@ -3039,7 +3049,7 @@
           </w:tcPr>
           <w:p>
             <w:pPr>
-              <w:pStyle w:val="797"/>
+              <w:pStyle w:val="799"/>
               <w:spacing w:lineRule="auto" w:line="360"/>
               <w:rPr>
                 <w:rFonts w:ascii="Arial" w:hAnsi="Arial" w:cs="Arial" w:eastAsia="Arial"/>
@@ -3063,7 +3073,7 @@
           </w:p>
           <w:p>
             <w:pPr>
-              <w:pStyle w:val="797"/>
+              <w:pStyle w:val="799"/>
               <w:spacing w:lineRule="auto" w:line="360" w:after="160" w:before="0"/>
               <w:rPr>
                 <w:rFonts w:ascii="Arial" w:hAnsi="Arial" w:cs="Arial" w:eastAsia="Arial"/>
@@ -3099,7 +3109,7 @@
           </w:tcPr>
           <w:p>
             <w:pPr>
-              <w:pStyle w:val="797"/>
+              <w:pStyle w:val="799"/>
               <w:jc w:val="both"/>
               <w:spacing w:lineRule="auto" w:line="360" w:after="160" w:before="0"/>
               <w:rPr>
@@ -3140,7 +3150,7 @@
           </w:tcPr>
           <w:p>
             <w:pPr>
-              <w:pStyle w:val="797"/>
+              <w:pStyle w:val="799"/>
               <w:spacing w:lineRule="auto" w:line="360" w:after="160" w:before="0"/>
               <w:rPr>
                 <w:rFonts w:ascii="Arial" w:hAnsi="Arial" w:cs="Arial" w:eastAsia="Arial"/>
@@ -3177,7 +3187,7 @@
           </w:tcPr>
           <w:p>
             <w:pPr>
-              <w:pStyle w:val="797"/>
+              <w:pStyle w:val="799"/>
               <w:jc w:val="both"/>
               <w:spacing w:lineRule="auto" w:line="360" w:after="160" w:before="0"/>
               <w:rPr>
@@ -3203,13 +3213,14 @@
                 <w:b w:val="false"/>
               </w:rPr>
             </w:r>
+            <w:r/>
           </w:p>
         </w:tc>
       </w:tr>
     </w:tbl>
     <w:p>
       <w:pPr>
-        <w:pStyle w:val="797"/>
+        <w:pStyle w:val="799"/>
         <w:jc w:val="both"/>
         <w:spacing w:lineRule="auto" w:line="360"/>
         <w:rPr>
@@ -3240,7 +3251,7 @@
     </w:p>
     <w:p>
       <w:pPr>
-        <w:pStyle w:val="799"/>
+        <w:pStyle w:val="801"/>
         <w:numPr>
           <w:ilvl w:val="1"/>
           <w:numId w:val="2"/>
@@ -3306,7 +3317,7 @@
           </w:tcPr>
           <w:p>
             <w:pPr>
-              <w:pStyle w:val="797"/>
+              <w:pStyle w:val="799"/>
               <w:spacing w:lineRule="auto" w:line="360" w:after="160" w:before="0"/>
               <w:rPr>
                 <w:rFonts w:ascii="Arial" w:hAnsi="Arial" w:cs="Arial" w:eastAsia="Arial"/>
@@ -3344,7 +3355,7 @@
           </w:tcPr>
           <w:p>
             <w:pPr>
-              <w:pStyle w:val="797"/>
+              <w:pStyle w:val="799"/>
               <w:jc w:val="both"/>
               <w:spacing w:lineRule="auto" w:line="360" w:after="160" w:before="0"/>
               <w:rPr>
@@ -3383,7 +3394,7 @@
           </w:tcPr>
           <w:p>
             <w:pPr>
-              <w:pStyle w:val="797"/>
+              <w:pStyle w:val="799"/>
               <w:jc w:val="both"/>
               <w:spacing w:lineRule="auto" w:line="360" w:after="160" w:before="0"/>
               <w:rPr>
@@ -3426,7 +3437,7 @@
           </w:tcPr>
           <w:p>
             <w:pPr>
-              <w:pStyle w:val="797"/>
+              <w:pStyle w:val="799"/>
               <w:spacing w:lineRule="auto" w:line="360"/>
               <w:rPr>
                 <w:rFonts w:ascii="Arial" w:hAnsi="Arial" w:cs="Arial" w:eastAsia="Arial"/>
@@ -3450,7 +3461,7 @@
           </w:p>
           <w:p>
             <w:pPr>
-              <w:pStyle w:val="797"/>
+              <w:pStyle w:val="799"/>
               <w:spacing w:lineRule="auto" w:line="360" w:after="160" w:before="0"/>
               <w:rPr>
                 <w:rFonts w:ascii="Arial" w:hAnsi="Arial" w:cs="Arial" w:eastAsia="Arial"/>
@@ -3486,7 +3497,7 @@
           </w:tcPr>
           <w:p>
             <w:pPr>
-              <w:pStyle w:val="797"/>
+              <w:pStyle w:val="799"/>
               <w:jc w:val="both"/>
               <w:spacing w:lineRule="auto" w:line="360" w:after="160" w:before="0"/>
               <w:rPr>
@@ -3524,7 +3535,7 @@
           </w:tcPr>
           <w:p>
             <w:pPr>
-              <w:pStyle w:val="797"/>
+              <w:pStyle w:val="799"/>
               <w:jc w:val="both"/>
               <w:spacing w:lineRule="auto" w:line="360" w:after="160" w:before="0"/>
               <w:rPr>
@@ -3544,7 +3555,6 @@
                 <w:szCs w:val="24"/>
                 <w:highlight w:val="yellow"/>
               </w:rPr>
-              <w:t xml:space="preserve">Ex. Imagem 5: descrição da imagem</w:t>
             </w:r>
             <w:r/>
           </w:p>
@@ -3568,7 +3578,7 @@
           </w:tcPr>
           <w:p>
             <w:pPr>
-              <w:pStyle w:val="797"/>
+              <w:pStyle w:val="799"/>
               <w:spacing w:lineRule="auto" w:line="360" w:after="160" w:before="0"/>
               <w:rPr>
                 <w:rFonts w:ascii="Arial" w:hAnsi="Arial" w:cs="Arial" w:eastAsia="Arial"/>
@@ -3605,7 +3615,7 @@
           </w:tcPr>
           <w:p>
             <w:pPr>
-              <w:pStyle w:val="797"/>
+              <w:pStyle w:val="799"/>
               <w:jc w:val="both"/>
               <w:spacing w:lineRule="auto" w:line="360" w:after="160" w:before="0"/>
               <w:rPr>
@@ -3643,7 +3653,7 @@
           </w:tcPr>
           <w:p>
             <w:pPr>
-              <w:pStyle w:val="797"/>
+              <w:pStyle w:val="799"/>
               <w:jc w:val="both"/>
               <w:spacing w:lineRule="auto" w:line="360" w:after="160" w:before="0"/>
               <w:rPr>
@@ -3685,7 +3695,7 @@
           </w:tcPr>
           <w:p>
             <w:pPr>
-              <w:pStyle w:val="797"/>
+              <w:pStyle w:val="799"/>
               <w:spacing w:lineRule="auto" w:line="360" w:after="160" w:before="0"/>
               <w:rPr>
                 <w:rFonts w:ascii="Arial" w:hAnsi="Arial" w:cs="Arial" w:eastAsia="Arial"/>
@@ -3722,7 +3732,7 @@
           </w:tcPr>
           <w:p>
             <w:pPr>
-              <w:pStyle w:val="797"/>
+              <w:pStyle w:val="799"/>
               <w:jc w:val="both"/>
               <w:spacing w:lineRule="auto" w:line="360" w:after="160" w:before="0"/>
               <w:rPr>
@@ -3760,7 +3770,7 @@
           </w:tcPr>
           <w:p>
             <w:pPr>
-              <w:pStyle w:val="797"/>
+              <w:pStyle w:val="799"/>
               <w:jc w:val="both"/>
               <w:spacing w:lineRule="auto" w:line="360" w:after="160" w:before="0"/>
               <w:rPr>
@@ -3802,7 +3812,7 @@
           </w:tcPr>
           <w:p>
             <w:pPr>
-              <w:pStyle w:val="797"/>
+              <w:pStyle w:val="799"/>
               <w:spacing w:lineRule="auto" w:line="360" w:after="160" w:before="0"/>
               <w:rPr>
                 <w:rFonts w:ascii="Arial" w:hAnsi="Arial" w:cs="Arial" w:eastAsia="Arial"/>
@@ -3839,7 +3849,7 @@
           </w:tcPr>
           <w:p>
             <w:pPr>
-              <w:pStyle w:val="797"/>
+              <w:pStyle w:val="799"/>
               <w:jc w:val="both"/>
               <w:spacing w:lineRule="auto" w:line="360" w:after="160" w:before="0"/>
               <w:rPr>
@@ -3858,7 +3868,7 @@
                 <w:sz w:val="24"/>
                 <w:szCs w:val="24"/>
               </w:rPr>
-              <w:t xml:space="preserve">[Descreva sua percepção sobre o design e relate o porquê. Se possível mostre evidências.]</w:t>
+              <w:t xml:space="preserve">Design simples e amigável, tornando a experiência do usuário positiva e gerando retenção.</w:t>
             </w:r>
             <w:r/>
           </w:p>
@@ -3877,7 +3887,7 @@
           </w:tcPr>
           <w:p>
             <w:pPr>
-              <w:pStyle w:val="797"/>
+              <w:pStyle w:val="799"/>
               <w:jc w:val="both"/>
               <w:spacing w:lineRule="auto" w:line="360" w:after="160" w:before="0"/>
               <w:rPr>
@@ -3979,7 +3989,7 @@
     </w:tbl>
     <w:p>
       <w:pPr>
-        <w:pStyle w:val="797"/>
+        <w:pStyle w:val="799"/>
         <w:jc w:val="both"/>
         <w:spacing w:lineRule="auto" w:line="360"/>
         <w:rPr>
@@ -4010,7 +4020,7 @@
     </w:p>
     <w:p>
       <w:pPr>
-        <w:pStyle w:val="799"/>
+        <w:pStyle w:val="801"/>
         <w:numPr>
           <w:ilvl w:val="1"/>
           <w:numId w:val="2"/>
@@ -4046,23 +4056,10 @@
           <w:rFonts w:eastAsiaTheme="minorEastAsia"/>
         </w:rPr>
       </w:r>
-      <w:r>
-        <w:rPr>
-          <w:rFonts w:ascii="Arial" w:hAnsi="Arial" w:cs="Arial" w:eastAsia="Arial" w:eastAsiaTheme="minorEastAsia"/>
-          <w:color w:val="000000" w:themeColor="text1"/>
-          <w:sz w:val="24"/>
-          <w:szCs w:val="24"/>
-        </w:rPr>
-      </w:r>
-      <w:r>
-        <w:rPr>
-          <w:rFonts w:eastAsiaTheme="minorEastAsia"/>
-        </w:rPr>
-      </w:r>
     </w:p>
     <w:p>
       <w:pPr>
-        <w:pStyle w:val="812"/>
+        <w:pStyle w:val="814"/>
         <w:numPr>
           <w:ilvl w:val="0"/>
           <w:numId w:val="3"/>
@@ -4119,15 +4116,6 @@
       </w:r>
       <w:r>
         <w:rPr>
-          <w:rFonts w:ascii="Arial" w:hAnsi="Arial" w:cs="Arial" w:eastAsia="Arial" w:eastAsiaTheme="minorEastAsia"/>
-          <w:color w:val="000000" w:themeColor="text1"/>
-          <w:sz w:val="24"/>
-          <w:szCs w:val="24"/>
-          <w:highlight w:val="none"/>
-        </w:rPr>
-      </w:r>
-      <w:r>
-        <w:rPr>
           <w:rFonts w:eastAsiaTheme="minorEastAsia"/>
         </w:rPr>
       </w:r>
@@ -4146,7 +4134,7 @@
           <w:szCs w:val="24"/>
           <w:highlight w:val="none"/>
         </w:rPr>
-        <w:t xml:space="preserve">O primeiro passo antes de questionar se a Metamask é seguro, ou se é confiável. É importante entender quais carteiras tem disponíveis no mercado, para você conseguir ver quais níveis de segurança, você tem acesso. Isso porque é normal que as carteiras de ha</w:t>
+        <w:t xml:space="preserve">O</w:t>
       </w:r>
       <w:r>
         <w:rPr>
@@ -4156,12 +4144,7 @@
           <w:szCs w:val="24"/>
           <w:highlight w:val="none"/>
         </w:rPr>
-        <w:t xml:space="preserve">rdware são mais seguro do que carteiras softwares.</w:t>
-      </w:r>
-      <w:r>
-        <w:rPr>
-          <w:rFonts w:eastAsiaTheme="minorEastAsia"/>
-        </w:rPr>
+        <w:t xml:space="preserve"> primeiro passo antes de questionar se a Metamask é seguro, ou se é confiável. É importante entender quais carteiras tem disponíveis no mercado, para você conseguir ver quais níveis de segurança, você tem acesso. Isso porque é normal que as carteiras de ha</w:t>
       </w:r>
       <w:r>
         <w:rPr>
@@ -4171,6 +4154,7 @@
           <w:szCs w:val="24"/>
           <w:highlight w:val="none"/>
         </w:rPr>
+        <w:t xml:space="preserve">rdware são mais seguro do que carteiras softwares.</w:t>
       </w:r>
       <w:r>
         <w:rPr>
@@ -4181,10 +4165,15 @@
           <w:highlight w:val="none"/>
         </w:rPr>
       </w:r>
+      <w:r>
+        <w:rPr>
+          <w:rFonts w:eastAsiaTheme="minorEastAsia"/>
+        </w:rPr>
+      </w:r>
     </w:p>
     <w:p>
       <w:pPr>
-        <w:pStyle w:val="812"/>
+        <w:pStyle w:val="814"/>
         <w:numPr>
           <w:ilvl w:val="0"/>
           <w:numId w:val="3"/>
@@ -4224,7 +4213,7 @@
     </w:p>
     <w:p>
       <w:pPr>
-        <w:pStyle w:val="812"/>
+        <w:pStyle w:val="814"/>
         <w:numPr>
           <w:ilvl w:val="0"/>
           <w:numId w:val="3"/>
@@ -4261,11 +4250,12 @@
     <w:p>
       <w:pPr>
         <w:ind w:left="0" w:right="0" w:firstLine="0"/>
+        <w:jc w:val="both"/>
         <w:spacing w:lineRule="auto" w:line="360" w:after="255" w:before="0"/>
         <w:shd w:val="clear" w:color="181A1B"/>
         <w:rPr>
           <w:rFonts w:ascii="Arial" w:hAnsi="Arial" w:cs="Arial" w:eastAsia="Arial"/>
-          <w:color w:val="000000" w:themeColor="text1"/>
+          <w:color w:val="000000"/>
           <w:sz w:val="24"/>
         </w:rPr>
         <w:pBdr>
@@ -4279,11 +4269,11 @@
       <w:r>
         <w:rPr>
           <w:rFonts w:ascii="Arial" w:hAnsi="Arial" w:cs="Arial" w:eastAsia="Arial" w:eastAsiaTheme="minorEastAsia"/>
-          <w:b/>
+          <w:b w:val="false"/>
           <w:color w:val="000000" w:themeColor="text1"/>
           <w:sz w:val="24"/>
         </w:rPr>
-        <w:t xml:space="preserve">Benefícios:</w:t>
+        <w:t xml:space="preserve">Possui benefícios</w:t>
       </w:r>
       <w:r>
         <w:rPr>
@@ -4291,23 +4281,26 @@
           <w:color w:val="000000" w:themeColor="text1"/>
           <w:sz w:val="24"/>
         </w:rPr>
-      </w:r>
-    </w:p>
-    <w:p>
-      <w:pPr>
-        <w:ind w:left="0" w:right="0" w:firstLine="0"/>
-        <w:spacing w:lineRule="auto" w:line="360" w:after="0" w:before="0"/>
-        <w:rPr>
-          <w:rFonts w:ascii="Arial" w:hAnsi="Arial" w:cs="Arial" w:eastAsia="Arial"/>
+        <w:t xml:space="preserve"> por tratar de uma aplicação de </w:t>
+      </w:r>
+      <w:r>
+        <w:rPr>
+          <w:rFonts w:ascii="Arial" w:hAnsi="Arial" w:cs="Arial" w:eastAsia="Arial" w:eastAsiaTheme="minorEastAsia"/>
+          <w:b w:val="false"/>
           <w:color w:val="000000" w:themeColor="text1"/>
-        </w:rPr>
-        <w:pBdr>
-          <w:left w:val="none" w:color="000000" w:sz="4" w:space="0"/>
-          <w:top w:val="none" w:color="000000" w:sz="4" w:space="0"/>
-          <w:right w:val="none" w:color="000000" w:sz="4" w:space="0"/>
-          <w:bottom w:val="none" w:color="000000" w:sz="4" w:space="0"/>
-        </w:pBdr>
-      </w:pPr>
+          <w:sz w:val="24"/>
+        </w:rPr>
+        <w:t xml:space="preserve">s</w:t>
+      </w:r>
+      <w:r>
+        <w:rPr>
+          <w:rFonts w:ascii="Arial" w:hAnsi="Arial" w:cs="Arial" w:eastAsia="Arial" w:eastAsiaTheme="minorEastAsia"/>
+          <w:b w:val="false"/>
+          <w:color w:val="000000" w:themeColor="text1"/>
+          <w:sz w:val="24"/>
+        </w:rPr>
+        <w:t xml:space="preserve">oftware de código aberto</w:t>
+      </w:r>
       <w:r>
         <w:rPr>
           <w:rFonts w:ascii="Arial" w:hAnsi="Arial" w:cs="Arial" w:eastAsia="Arial" w:eastAsiaTheme="minorEastAsia"/>
@@ -4315,7 +4308,7 @@
           <w:color w:val="000000" w:themeColor="text1"/>
           <w:sz w:val="24"/>
         </w:rPr>
-        <w:t xml:space="preserve">Software de código aberto:</w:t>
+        <w:t xml:space="preserve">, </w:t>
       </w:r>
       <w:r>
         <w:rPr>
@@ -4323,7 +4316,16 @@
           <w:color w:val="000000" w:themeColor="text1"/>
           <w:sz w:val="24"/>
         </w:rPr>
-        <w:t xml:space="preserve"> Um software de código aberto pode ser constantemente atualizado e melhorado pela comunidade.</w:t>
+        <w:t xml:space="preserve">podendo ser constantemente atualizado e melhorado pela comunidade. Possui </w:t>
+      </w:r>
+      <w:r>
+        <w:rPr>
+          <w:rFonts w:ascii="Arial" w:hAnsi="Arial" w:cs="Arial" w:eastAsia="Arial" w:eastAsiaTheme="minorEastAsia"/>
+          <w:b w:val="false"/>
+          <w:color w:val="000000" w:themeColor="text1"/>
+          <w:sz w:val="24"/>
+        </w:rPr>
+        <w:t xml:space="preserve">Interface fácil de usar</w:t>
       </w:r>
       <w:r>
         <w:rPr>
@@ -4331,31 +4333,25 @@
           <w:color w:val="000000" w:themeColor="text1"/>
           <w:sz w:val="24"/>
         </w:rPr>
-      </w:r>
-    </w:p>
-    <w:p>
-      <w:pPr>
-        <w:ind w:left="0" w:right="0" w:firstLine="0"/>
-        <w:spacing w:lineRule="auto" w:line="360" w:after="0" w:before="0"/>
-        <w:rPr>
-          <w:rFonts w:ascii="Arial" w:hAnsi="Arial" w:cs="Arial" w:eastAsia="Arial"/>
-          <w:color w:val="000000" w:themeColor="text1"/>
-        </w:rPr>
-        <w:pBdr>
-          <w:left w:val="none" w:color="000000" w:sz="4" w:space="0"/>
-          <w:top w:val="none" w:color="000000" w:sz="4" w:space="0"/>
-          <w:right w:val="none" w:color="000000" w:sz="4" w:space="0"/>
-          <w:bottom w:val="none" w:color="000000" w:sz="4" w:space="0"/>
-        </w:pBdr>
-      </w:pPr>
+        <w:t xml:space="preserve">, no qual todas asas características do MetaMask estão claramente expostas na carteira. A simplicidade da carteira até atrai novatos para fazer transações cripto. As </w:t>
+      </w:r>
       <w:r>
         <w:rPr>
           <w:rFonts w:ascii="Arial" w:hAnsi="Arial" w:cs="Arial" w:eastAsia="Arial" w:eastAsiaTheme="minorEastAsia"/>
-          <w:b/>
+          <w:b w:val="false"/>
           <w:color w:val="000000" w:themeColor="text1"/>
           <w:sz w:val="24"/>
         </w:rPr>
-        <w:t xml:space="preserve">Interface fácil de usar:</w:t>
+        <w:t xml:space="preserve">c</w:t>
+      </w:r>
+      <w:r>
+        <w:rPr>
+          <w:rFonts w:ascii="Arial" w:hAnsi="Arial" w:cs="Arial" w:eastAsia="Arial" w:eastAsiaTheme="minorEastAsia"/>
+          <w:b w:val="false"/>
+          <w:color w:val="000000" w:themeColor="text1"/>
+          <w:sz w:val="24"/>
+        </w:rPr>
+        <w:t xml:space="preserve">onfigurações da </w:t>
       </w:r>
       <w:r>
         <w:rPr>
@@ -4363,7 +4359,16 @@
           <w:color w:val="000000" w:themeColor="text1"/>
           <w:sz w:val="24"/>
         </w:rPr>
-        <w:t xml:space="preserve"> Todas as características do MetaMask estão claramente expostas na carteira. A simplicidade da carteira até atrai novatos para fazer transações cripto.</w:t>
+        <w:t xml:space="preserve">carteira MetaMask ajuda os usuários a manter sua conta segura, fazendo backup com as configurações determinísticas hierárquicas. As c</w:t>
+      </w:r>
+      <w:r>
+        <w:rPr>
+          <w:rFonts w:ascii="Arial" w:hAnsi="Arial" w:cs="Arial" w:eastAsia="Arial" w:eastAsiaTheme="minorEastAsia"/>
+          <w:b w:val="false"/>
+          <w:color w:val="000000" w:themeColor="text1"/>
+          <w:sz w:val="24"/>
+        </w:rPr>
+        <w:t xml:space="preserve">ompras de moedas no aplicativo</w:t>
       </w:r>
       <w:r>
         <w:rPr>
@@ -4371,84 +4376,12 @@
           <w:color w:val="000000" w:themeColor="text1"/>
           <w:sz w:val="24"/>
         </w:rPr>
-      </w:r>
-    </w:p>
-    <w:p>
-      <w:pPr>
-        <w:ind w:left="0" w:right="0" w:firstLine="0"/>
-        <w:spacing w:lineRule="auto" w:line="360" w:after="0" w:before="0"/>
-        <w:rPr>
-          <w:rFonts w:ascii="Arial" w:hAnsi="Arial" w:cs="Arial" w:eastAsia="Arial"/>
-          <w:color w:val="000000" w:themeColor="text1"/>
-        </w:rPr>
-        <w:pBdr>
-          <w:left w:val="none" w:color="000000" w:sz="4" w:space="0"/>
-          <w:top w:val="none" w:color="000000" w:sz="4" w:space="0"/>
-          <w:right w:val="none" w:color="000000" w:sz="4" w:space="0"/>
-          <w:bottom w:val="none" w:color="000000" w:sz="4" w:space="0"/>
-        </w:pBdr>
-      </w:pPr>
-      <w:r>
-        <w:rPr>
-          <w:rFonts w:ascii="Arial" w:hAnsi="Arial" w:cs="Arial" w:eastAsia="Arial" w:eastAsiaTheme="minorEastAsia"/>
-          <w:b/>
-          <w:color w:val="000000" w:themeColor="text1"/>
-          <w:sz w:val="24"/>
-        </w:rPr>
-        <w:t xml:space="preserve">Configurações HD:</w:t>
-      </w:r>
-      <w:r>
-        <w:rPr>
-          <w:rFonts w:ascii="Arial" w:hAnsi="Arial" w:cs="Arial" w:eastAsia="Arial" w:eastAsiaTheme="minorEastAsia"/>
-          <w:color w:val="000000" w:themeColor="text1"/>
-          <w:sz w:val="24"/>
-        </w:rPr>
-        <w:t xml:space="preserve"> A carteira MetaMask ajuda os usuários a manter sua conta segura, fazendo backup com as configurações determinísticas hierárquicas.</w:t>
-      </w:r>
-      <w:r>
-        <w:rPr>
-          <w:rFonts w:ascii="Arial" w:hAnsi="Arial" w:cs="Arial" w:eastAsia="Arial" w:eastAsiaTheme="minorEastAsia"/>
-          <w:color w:val="000000" w:themeColor="text1"/>
-          <w:sz w:val="24"/>
-        </w:rPr>
-      </w:r>
-    </w:p>
-    <w:p>
-      <w:pPr>
-        <w:ind w:left="0" w:right="0" w:firstLine="0"/>
-        <w:spacing w:lineRule="auto" w:line="360" w:after="0" w:before="0"/>
-        <w:rPr>
-          <w:rFonts w:ascii="Arial" w:hAnsi="Arial" w:cs="Arial" w:eastAsia="Arial"/>
-          <w:color w:val="000000" w:themeColor="text1"/>
-        </w:rPr>
-        <w:pBdr>
-          <w:left w:val="none" w:color="000000" w:sz="4" w:space="0"/>
-          <w:top w:val="none" w:color="000000" w:sz="4" w:space="0"/>
-          <w:right w:val="none" w:color="000000" w:sz="4" w:space="0"/>
-          <w:bottom w:val="none" w:color="000000" w:sz="4" w:space="0"/>
-        </w:pBdr>
-      </w:pPr>
-      <w:r>
-        <w:rPr>
-          <w:rFonts w:ascii="Arial" w:hAnsi="Arial" w:cs="Arial" w:eastAsia="Arial" w:eastAsiaTheme="minorEastAsia"/>
-          <w:b/>
-          <w:color w:val="000000" w:themeColor="text1"/>
-          <w:sz w:val="24"/>
-        </w:rPr>
-        <w:t xml:space="preserve">Compras de moedas no aplicativo:</w:t>
-      </w:r>
-      <w:r>
-        <w:rPr>
-          <w:rFonts w:ascii="Arial" w:hAnsi="Arial" w:cs="Arial" w:eastAsia="Arial" w:eastAsiaTheme="minorEastAsia"/>
-          <w:color w:val="000000" w:themeColor="text1"/>
-          <w:sz w:val="24"/>
-        </w:rPr>
-        <w:t xml:space="preserve"> Os usuários podem comprar </w:t>
+        <w:t xml:space="preserve">, permitem os usuários comprar </w:t>
       </w:r>
       <w:hyperlink r:id="rId14" w:tooltip="https://guiadoinvestidor.com.br/tag/Ether" w:history="1">
         <w:r>
           <w:rPr>
-            <w:rStyle w:val="801"/>
+            <w:rStyle w:val="803"/>
             <w:rFonts w:ascii="Arial" w:hAnsi="Arial" w:cs="Arial" w:eastAsia="Arial" w:eastAsiaTheme="minorEastAsia"/>
             <w:color w:val="000000" w:themeColor="text1"/>
             <w:sz w:val="24"/>
@@ -4457,7 +4390,7 @@
         </w:r>
         <w:r>
           <w:rPr>
-            <w:rStyle w:val="801"/>
+            <w:rStyle w:val="803"/>
             <w:rFonts w:ascii="Arial" w:hAnsi="Arial" w:cs="Arial" w:eastAsia="Arial" w:eastAsiaTheme="minorEastAsia"/>
             <w:color w:val="000000" w:themeColor="text1"/>
             <w:sz w:val="24"/>
@@ -4472,7 +4405,16 @@
           <w:color w:val="000000" w:themeColor="text1"/>
           <w:sz w:val="24"/>
         </w:rPr>
-        <w:t xml:space="preserve">e ERC-20 da Coinbase e do ShapeShift, já que o MetaMask está diretamente ligado às duas exchanges.</w:t>
+        <w:t xml:space="preserve">e ERC-20 da Coinbase e do ShapeShift, já que o MetaMask está diretamente ligado às duas exchanges. </w:t>
+      </w:r>
+      <w:r>
+        <w:rPr>
+          <w:rFonts w:ascii="Arial" w:hAnsi="Arial" w:cs="Arial" w:eastAsia="Arial" w:eastAsiaTheme="minorEastAsia"/>
+          <w:b w:val="false"/>
+          <w:color w:val="000000" w:themeColor="text1"/>
+          <w:sz w:val="24"/>
+        </w:rPr>
+        <w:t xml:space="preserve">No aspecto do Armazenamento de chaves local</w:t>
       </w:r>
       <w:r>
         <w:rPr>
@@ -4480,31 +4422,16 @@
           <w:color w:val="000000" w:themeColor="text1"/>
           <w:sz w:val="24"/>
         </w:rPr>
-      </w:r>
-    </w:p>
-    <w:p>
-      <w:pPr>
-        <w:ind w:left="0" w:right="0" w:firstLine="0"/>
-        <w:spacing w:lineRule="auto" w:line="360" w:after="0" w:before="0"/>
-        <w:rPr>
-          <w:rFonts w:ascii="Arial" w:hAnsi="Arial" w:cs="Arial" w:eastAsia="Arial"/>
-          <w:color w:val="000000" w:themeColor="text1"/>
-        </w:rPr>
-        <w:pBdr>
-          <w:left w:val="none" w:color="000000" w:sz="4" w:space="0"/>
-          <w:top w:val="none" w:color="000000" w:sz="4" w:space="0"/>
-          <w:right w:val="none" w:color="000000" w:sz="4" w:space="0"/>
-          <w:bottom w:val="none" w:color="000000" w:sz="4" w:space="0"/>
-        </w:pBdr>
-      </w:pPr>
+        <w:t xml:space="preserve">, ao contrário da maioria dos servidores, o MetaMask não armazena chaves em seu servidor. Em vez disso, dá aos usuários controle total sobre suas chaves, armazenando-as no navegador do usuário. A </w:t>
+      </w:r>
       <w:r>
         <w:rPr>
           <w:rFonts w:ascii="Arial" w:hAnsi="Arial" w:cs="Arial" w:eastAsia="Arial" w:eastAsiaTheme="minorEastAsia"/>
-          <w:b/>
+          <w:b w:val="false"/>
           <w:color w:val="000000" w:themeColor="text1"/>
           <w:sz w:val="24"/>
         </w:rPr>
-        <w:t xml:space="preserve">Armazenamento de chaves local:</w:t>
+        <w:t xml:space="preserve">comunidade</w:t>
       </w:r>
       <w:r>
         <w:rPr>
@@ -4512,7 +4439,16 @@
           <w:color w:val="000000" w:themeColor="text1"/>
           <w:sz w:val="24"/>
         </w:rPr>
-        <w:t xml:space="preserve"> Ao contrário da maioria dos servidores, o MetaMask não armazena chaves em seu servidor. Em vez disso, dá aos usuários controle total sobre suas chaves, armazenando-as no navegador do usuário.</w:t>
+        <w:t xml:space="preserve"> da MetaMask forma uma parte integrante da comunidade Ethereum, pois tem milhões de usuários e seguidores em todo o mundo. Um ponto importante, o a</w:t>
+      </w:r>
+      <w:r>
+        <w:rPr>
+          <w:rFonts w:ascii="Arial" w:hAnsi="Arial" w:cs="Arial" w:eastAsia="Arial" w:eastAsiaTheme="minorEastAsia"/>
+          <w:b w:val="false"/>
+          <w:color w:val="000000" w:themeColor="text1"/>
+          <w:sz w:val="24"/>
+        </w:rPr>
+        <w:t xml:space="preserve">tendimento ao cliente</w:t>
       </w:r>
       <w:r>
         <w:rPr>
@@ -4520,84 +4456,12 @@
           <w:color w:val="000000" w:themeColor="text1"/>
           <w:sz w:val="24"/>
         </w:rPr>
-      </w:r>
-    </w:p>
-    <w:p>
-      <w:pPr>
-        <w:ind w:left="0" w:right="0" w:firstLine="0"/>
-        <w:spacing w:lineRule="auto" w:line="360" w:after="0" w:before="0"/>
-        <w:rPr>
-          <w:rFonts w:ascii="Arial" w:hAnsi="Arial" w:cs="Arial" w:eastAsia="Arial"/>
-          <w:color w:val="000000" w:themeColor="text1"/>
-        </w:rPr>
-        <w:pBdr>
-          <w:left w:val="none" w:color="000000" w:sz="4" w:space="0"/>
-          <w:top w:val="none" w:color="000000" w:sz="4" w:space="0"/>
-          <w:right w:val="none" w:color="000000" w:sz="4" w:space="0"/>
-          <w:bottom w:val="none" w:color="000000" w:sz="4" w:space="0"/>
-        </w:pBdr>
-      </w:pPr>
-      <w:r>
-        <w:rPr>
-          <w:rFonts w:ascii="Arial" w:hAnsi="Arial" w:cs="Arial" w:eastAsia="Arial" w:eastAsiaTheme="minorEastAsia"/>
-          <w:b/>
-          <w:color w:val="000000" w:themeColor="text1"/>
-          <w:sz w:val="24"/>
-        </w:rPr>
-        <w:t xml:space="preserve">Comunidade:</w:t>
-      </w:r>
-      <w:r>
-        <w:rPr>
-          <w:rFonts w:ascii="Arial" w:hAnsi="Arial" w:cs="Arial" w:eastAsia="Arial" w:eastAsiaTheme="minorEastAsia"/>
-          <w:color w:val="000000" w:themeColor="text1"/>
-          <w:sz w:val="24"/>
-        </w:rPr>
-        <w:t xml:space="preserve"> MetaMask forma uma parte integrante da comunidade Ethereum, pois tem milhões de usuários e seguidores em todo o mundo.</w:t>
-      </w:r>
-      <w:r>
-        <w:rPr>
-          <w:rFonts w:ascii="Arial" w:hAnsi="Arial" w:cs="Arial" w:eastAsia="Arial" w:eastAsiaTheme="minorEastAsia"/>
-          <w:color w:val="000000" w:themeColor="text1"/>
-          <w:sz w:val="24"/>
-        </w:rPr>
-      </w:r>
-    </w:p>
-    <w:p>
-      <w:pPr>
-        <w:ind w:left="0" w:right="0" w:firstLine="0"/>
-        <w:spacing w:lineRule="auto" w:line="360" w:after="0" w:before="0"/>
-        <w:rPr>
-          <w:rFonts w:ascii="Arial" w:hAnsi="Arial" w:cs="Arial" w:eastAsia="Arial"/>
-          <w:color w:val="000000" w:themeColor="text1"/>
-        </w:rPr>
-        <w:pBdr>
-          <w:left w:val="none" w:color="000000" w:sz="4" w:space="0"/>
-          <w:top w:val="none" w:color="000000" w:sz="4" w:space="0"/>
-          <w:right w:val="none" w:color="000000" w:sz="4" w:space="0"/>
-          <w:bottom w:val="none" w:color="000000" w:sz="4" w:space="0"/>
-        </w:pBdr>
-      </w:pPr>
-      <w:r>
-        <w:rPr>
-          <w:rFonts w:ascii="Arial" w:hAnsi="Arial" w:cs="Arial" w:eastAsia="Arial" w:eastAsiaTheme="minorEastAsia"/>
-          <w:b/>
-          <w:color w:val="000000" w:themeColor="text1"/>
-          <w:sz w:val="24"/>
-        </w:rPr>
-        <w:t xml:space="preserve">Atendimento ao cliente:</w:t>
-      </w:r>
-      <w:r>
-        <w:rPr>
-          <w:rFonts w:ascii="Arial" w:hAnsi="Arial" w:cs="Arial" w:eastAsia="Arial" w:eastAsiaTheme="minorEastAsia"/>
-          <w:color w:val="000000" w:themeColor="text1"/>
-          <w:sz w:val="24"/>
-        </w:rPr>
-        <w:t xml:space="preserve"> A MetaMask não só se restringiu à sua comunidade para orientação, mas também tem uma demonstração de vídeo na página inicial do </w:t>
+        <w:t xml:space="preserve">, a MetaMask não só se restringiu à sua comunidade para orientação, mas também tem uma demonstração de vídeo na página inicial do </w:t>
       </w:r>
       <w:hyperlink r:id="rId15" w:tooltip="https://metamask.io/" w:history="1">
         <w:r>
           <w:rPr>
-            <w:rStyle w:val="801"/>
+            <w:rStyle w:val="803"/>
             <w:rFonts w:ascii="Arial" w:hAnsi="Arial" w:cs="Arial" w:eastAsia="Arial" w:eastAsiaTheme="minorEastAsia"/>
             <w:color w:val="000000" w:themeColor="text1"/>
             <w:sz w:val="24"/>
@@ -4620,6 +4484,11 @@
           <w:sz w:val="24"/>
         </w:rPr>
       </w:r>
+      <w:r>
+        <w:rPr>
+          <w:rFonts w:eastAsiaTheme="minorEastAsia"/>
+        </w:rPr>
+      </w:r>
     </w:p>
     <w:p>
       <w:pPr>
@@ -4643,10 +4512,15 @@
           <w:rFonts w:eastAsiaTheme="minorEastAsia"/>
         </w:rPr>
       </w:r>
+      <w:r>
+        <w:rPr>
+          <w:rFonts w:eastAsiaTheme="minorEastAsia"/>
+        </w:rPr>
+      </w:r>
     </w:p>
     <w:p>
       <w:pPr>
-        <w:pStyle w:val="799"/>
+        <w:pStyle w:val="801"/>
         <w:numPr>
           <w:ilvl w:val="1"/>
           <w:numId w:val="2"/>
@@ -4685,7 +4559,7 @@
     </w:p>
     <w:p>
       <w:pPr>
-        <w:pStyle w:val="797"/>
+        <w:pStyle w:val="799"/>
         <w:jc w:val="both"/>
         <w:spacing w:lineRule="auto" w:line="360"/>
         <w:rPr>
@@ -4728,7 +4602,7 @@
     </w:p>
     <w:p>
       <w:pPr>
-        <w:pStyle w:val="797"/>
+        <w:pStyle w:val="799"/>
         <w:spacing w:lineRule="auto" w:line="360"/>
         <w:rPr>
           <w:rFonts w:ascii="Arial" w:hAnsi="Arial" w:cs="Arial"/>
@@ -4761,15 +4635,20 @@
           <w:rFonts w:eastAsiaTheme="minorEastAsia"/>
         </w:rPr>
       </w:r>
+      <w:r>
+        <w:rPr>
+          <w:rFonts w:eastAsiaTheme="minorEastAsia"/>
+        </w:rPr>
+      </w:r>
     </w:p>
     <w:p>
       <w:pPr>
-        <w:pStyle w:val="797"/>
+        <w:pStyle w:val="799"/>
         <w:jc w:val="left"/>
         <w:spacing w:lineRule="auto" w:line="360"/>
         <w:rPr>
           <w:rFonts w:ascii="Arial" w:hAnsi="Arial" w:cs="Arial"/>
-          <w:color w:val="000000" w:themeColor="text1"/>
+          <w:color w:val="000000"/>
           <w:sz w:val="24"/>
           <w:szCs w:val="24"/>
         </w:rPr>
@@ -4863,6 +4742,11 @@
           <w:rFonts w:eastAsiaTheme="minorEastAsia"/>
         </w:rPr>
       </w:r>
+      <w:r>
+        <w:rPr>
+          <w:rFonts w:eastAsiaTheme="minorEastAsia"/>
+        </w:rPr>
+      </w:r>
     </w:p>
     <w:p>
       <w:pPr>
@@ -4870,7 +4754,7 @@
         <w:spacing w:lineRule="auto" w:line="360"/>
         <w:rPr>
           <w:rFonts w:ascii="Arial" w:hAnsi="Arial" w:cs="Arial"/>
-          <w:color w:val="000000" w:themeColor="text1"/>
+          <w:color w:val="000000"/>
           <w:sz w:val="24"/>
           <w:szCs w:val="24"/>
         </w:rPr>
@@ -4966,7 +4850,7 @@
     </w:p>
     <w:p>
       <w:pPr>
-        <w:pStyle w:val="797"/>
+        <w:pStyle w:val="799"/>
         <w:jc w:val="both"/>
         <w:spacing w:lineRule="auto" w:line="360"/>
         <w:rPr>
@@ -4980,33 +4864,6 @@
           <w:color w:val="000000" w:themeColor="text1"/>
         </w:rPr>
         <w:t xml:space="preserve">Imagem 2: Dados Metamask </w:t>
-      </w:r>
-      <w:r>
-        <w:rPr>
-          <w:rFonts w:eastAsiaTheme="minorEastAsia"/>
-        </w:rPr>
-      </w:r>
-      <w:r>
-        <w:rPr>
-          <w:rFonts w:eastAsiaTheme="minorEastAsia"/>
-        </w:rPr>
-      </w:r>
-    </w:p>
-    <w:p>
-      <w:pPr>
-        <w:pStyle w:val="797"/>
-        <w:jc w:val="both"/>
-        <w:spacing w:lineRule="auto" w:line="360"/>
-        <w:rPr>
-          <w:rFonts w:ascii="Arial" w:hAnsi="Arial" w:cs="Arial"/>
-          <w:color w:val="000000"/>
-        </w:rPr>
-      </w:pPr>
-      <w:r>
-        <w:rPr>
-          <w:rFonts w:ascii="Arial" w:hAnsi="Arial" w:cs="Arial" w:eastAsiaTheme="minorEastAsia"/>
-          <w:color w:val="000000" w:themeColor="text1"/>
-        </w:rPr>
       </w:r>
       <w:r>
         <w:rPr>
@@ -5022,6 +4879,33 @@
     <w:p>
       <w:pPr>
         <w:pStyle w:val="799"/>
+        <w:jc w:val="both"/>
+        <w:spacing w:lineRule="auto" w:line="360"/>
+        <w:rPr>
+          <w:rFonts w:ascii="Arial" w:hAnsi="Arial" w:cs="Arial"/>
+          <w:color w:val="000000"/>
+        </w:rPr>
+      </w:pPr>
+      <w:r>
+        <w:rPr>
+          <w:rFonts w:ascii="Arial" w:hAnsi="Arial" w:cs="Arial" w:eastAsiaTheme="minorEastAsia"/>
+          <w:color w:val="000000" w:themeColor="text1"/>
+        </w:rPr>
+      </w:r>
+      <w:r>
+        <w:rPr>
+          <w:rFonts w:eastAsiaTheme="minorEastAsia"/>
+        </w:rPr>
+      </w:r>
+      <w:r>
+        <w:rPr>
+          <w:rFonts w:eastAsiaTheme="minorEastAsia"/>
+        </w:rPr>
+      </w:r>
+    </w:p>
+    <w:p>
+      <w:pPr>
+        <w:pStyle w:val="801"/>
         <w:numPr>
           <w:ilvl w:val="1"/>
           <w:numId w:val="2"/>
@@ -5053,7 +4937,7 @@
     </w:p>
     <w:p>
       <w:pPr>
-        <w:pStyle w:val="797"/>
+        <w:pStyle w:val="799"/>
         <w:jc w:val="left"/>
         <w:spacing w:lineRule="auto" w:line="360"/>
         <w:rPr>
@@ -5083,10 +4967,7 @@
       </w:r>
       <w:r>
         <w:rPr>
-          <w:rFonts w:ascii="Arial" w:hAnsi="Arial" w:cs="Arial" w:eastAsiaTheme="minorEastAsia"/>
-          <w:color w:val="000000" w:themeColor="text1"/>
-          <w:sz w:val="24"/>
-          <w:szCs w:val="24"/>
+          <w:rFonts w:eastAsiaTheme="minorEastAsia"/>
         </w:rPr>
       </w:r>
       <w:r>
@@ -5097,7 +4978,6 @@
     </w:p>
     <w:p>
       <w:pPr>
-        <w:pStyle w:val="797"/>
         <w:jc w:val="both"/>
         <w:spacing w:lineRule="auto" w:line="360"/>
         <w:rPr>
@@ -5110,6 +4990,35 @@
       <w:r>
         <w:rPr>
           <w:rFonts w:ascii="Arial" w:hAnsi="Arial" w:cs="Arial" w:eastAsia="Arial" w:eastAsiaTheme="minorEastAsia"/>
+          <w:color w:val="000000"/>
+          <w:sz w:val="24"/>
+          <w:szCs w:val="24"/>
+        </w:rPr>
+      </w:r>
+      <w:r>
+        <w:rPr>
+          <w:rFonts w:ascii="Arial" w:hAnsi="Arial" w:cs="Arial" w:eastAsia="Arial" w:eastAsiaTheme="minorEastAsia"/>
+          <w:color w:val="000000"/>
+          <w:sz w:val="24"/>
+          <w:szCs w:val="24"/>
+        </w:rPr>
+      </w:r>
+    </w:p>
+    <w:p>
+      <w:pPr>
+        <w:pStyle w:val="799"/>
+        <w:jc w:val="both"/>
+        <w:spacing w:lineRule="auto" w:line="360"/>
+        <w:rPr>
+          <w:rFonts w:ascii="Arial" w:hAnsi="Arial" w:cs="Arial" w:eastAsia="Arial"/>
+          <w:color w:val="000000"/>
+          <w:sz w:val="24"/>
+          <w:szCs w:val="24"/>
+        </w:rPr>
+      </w:pPr>
+      <w:r>
+        <w:rPr>
+          <w:rFonts w:ascii="Arial" w:hAnsi="Arial" w:cs="Arial" w:eastAsia="Arial" w:eastAsiaTheme="minorEastAsia"/>
           <w:color w:val="000000" w:themeColor="text1"/>
           <w:sz w:val="24"/>
           <w:szCs w:val="24"/>
@@ -5128,7 +5037,7 @@
     </w:p>
     <w:p>
       <w:pPr>
-        <w:pStyle w:val="798"/>
+        <w:pStyle w:val="800"/>
         <w:numPr>
           <w:ilvl w:val="0"/>
           <w:numId w:val="2"/>
@@ -5165,7 +5074,7 @@
         <w:shd w:val="clear" w:color="181A1B"/>
         <w:rPr>
           <w:rFonts w:ascii="Arial" w:hAnsi="Arial" w:cs="Arial" w:eastAsia="Arial"/>
-          <w:color w:val="000000" w:themeColor="text1"/>
+          <w:color w:val="000000"/>
         </w:rPr>
         <w:pBdr>
           <w:left w:val="none" w:color="000000" w:sz="4" w:space="0"/>
@@ -5188,6 +5097,11 @@
           <w:color w:val="000000" w:themeColor="text1"/>
         </w:rPr>
       </w:r>
+      <w:r>
+        <w:rPr>
+          <w:rFonts w:eastAsiaTheme="minorEastAsia"/>
+        </w:rPr>
+      </w:r>
     </w:p>
     <w:p>
       <w:pPr>
@@ -5196,7 +5110,7 @@
         <w:shd w:val="clear" w:color="181A1B"/>
         <w:rPr>
           <w:rFonts w:ascii="Arial" w:hAnsi="Arial" w:cs="Arial" w:eastAsia="Arial"/>
-          <w:color w:val="000000" w:themeColor="text1"/>
+          <w:color w:val="000000"/>
         </w:rPr>
         <w:pBdr>
           <w:left w:val="none" w:color="000000" w:sz="4" w:space="0"/>
@@ -5219,6 +5133,11 @@
           <w:color w:val="000000" w:themeColor="text1"/>
         </w:rPr>
       </w:r>
+      <w:r>
+        <w:rPr>
+          <w:rFonts w:eastAsiaTheme="minorEastAsia"/>
+        </w:rPr>
+      </w:r>
     </w:p>
     <w:p>
       <w:pPr>
@@ -5227,7 +5146,7 @@
         <w:shd w:val="clear" w:color="181A1B"/>
         <w:rPr>
           <w:rFonts w:ascii="Arial" w:hAnsi="Arial" w:cs="Arial" w:eastAsia="Arial"/>
-          <w:color w:val="000000" w:themeColor="text1"/>
+          <w:color w:val="000000"/>
         </w:rPr>
         <w:pBdr>
           <w:left w:val="none" w:color="000000" w:sz="4" w:space="0"/>
@@ -5250,6 +5169,11 @@
           <w:color w:val="000000" w:themeColor="text1"/>
         </w:rPr>
       </w:r>
+      <w:r>
+        <w:rPr>
+          <w:rFonts w:eastAsiaTheme="minorEastAsia"/>
+        </w:rPr>
+      </w:r>
     </w:p>
     <w:p>
       <w:pPr>
@@ -5258,7 +5182,7 @@
         <w:shd w:val="clear" w:color="181A1B"/>
         <w:rPr>
           <w:rFonts w:ascii="Arial" w:hAnsi="Arial" w:cs="Arial" w:eastAsia="Arial"/>
-          <w:color w:val="000000" w:themeColor="text1"/>
+          <w:color w:val="000000"/>
         </w:rPr>
         <w:pBdr>
           <w:left w:val="none" w:color="000000" w:sz="4" w:space="0"/>
@@ -5281,6 +5205,11 @@
           <w:color w:val="000000" w:themeColor="text1"/>
         </w:rPr>
       </w:r>
+      <w:r>
+        <w:rPr>
+          <w:rFonts w:eastAsiaTheme="minorEastAsia"/>
+        </w:rPr>
+      </w:r>
     </w:p>
     <w:p>
       <w:pPr>
@@ -5289,7 +5218,7 @@
         <w:shd w:val="clear" w:color="181A1B"/>
         <w:rPr>
           <w:rFonts w:ascii="Arial" w:hAnsi="Arial" w:cs="Arial" w:eastAsia="Arial"/>
-          <w:color w:val="000000" w:themeColor="text1"/>
+          <w:color w:val="000000"/>
         </w:rPr>
         <w:pBdr>
           <w:left w:val="none" w:color="000000" w:sz="4" w:space="0"/>
@@ -5312,6 +5241,11 @@
           <w:color w:val="000000" w:themeColor="text1"/>
         </w:rPr>
       </w:r>
+      <w:r>
+        <w:rPr>
+          <w:rFonts w:eastAsiaTheme="minorEastAsia"/>
+        </w:rPr>
+      </w:r>
     </w:p>
     <w:p>
       <w:pPr>
@@ -5320,7 +5254,7 @@
         <w:shd w:val="clear" w:color="181A1B"/>
         <w:rPr>
           <w:rFonts w:ascii="Arial" w:hAnsi="Arial" w:cs="Arial" w:eastAsia="Arial"/>
-          <w:color w:val="000000" w:themeColor="text1"/>
+          <w:color w:val="000000"/>
         </w:rPr>
         <w:pBdr>
           <w:left w:val="none" w:color="000000" w:sz="4" w:space="0"/>
@@ -5343,6 +5277,11 @@
           <w:color w:val="000000" w:themeColor="text1"/>
         </w:rPr>
       </w:r>
+      <w:r>
+        <w:rPr>
+          <w:rFonts w:eastAsiaTheme="minorEastAsia"/>
+        </w:rPr>
+      </w:r>
     </w:p>
     <w:p>
       <w:pPr>
@@ -5351,7 +5290,7 @@
         <w:shd w:val="clear" w:color="181A1B"/>
         <w:rPr>
           <w:rFonts w:ascii="Arial" w:hAnsi="Arial" w:cs="Arial" w:eastAsia="Arial"/>
-          <w:color w:val="000000" w:themeColor="text1"/>
+          <w:color w:val="000000"/>
         </w:rPr>
         <w:pBdr>
           <w:left w:val="none" w:color="000000" w:sz="4" w:space="0"/>
@@ -5374,10 +5313,15 @@
           <w:color w:val="000000" w:themeColor="text1"/>
         </w:rPr>
       </w:r>
+      <w:r>
+        <w:rPr>
+          <w:rFonts w:eastAsiaTheme="minorEastAsia"/>
+        </w:rPr>
+      </w:r>
     </w:p>
     <w:p>
       <w:pPr>
-        <w:pStyle w:val="797"/>
+        <w:pStyle w:val="799"/>
         <w:jc w:val="both"/>
         <w:spacing w:lineRule="auto" w:line="360"/>
         <w:rPr>
@@ -5410,7 +5354,7 @@
     </w:p>
     <w:p>
       <w:pPr>
-        <w:pStyle w:val="798"/>
+        <w:pStyle w:val="800"/>
         <w:numPr>
           <w:ilvl w:val="0"/>
           <w:numId w:val="2"/>
@@ -5448,7 +5392,7 @@
     </w:p>
     <w:p>
       <w:pPr>
-        <w:pStyle w:val="797"/>
+        <w:pStyle w:val="799"/>
         <w:jc w:val="left"/>
         <w:spacing w:lineRule="auto" w:line="360" w:after="160" w:before="0"/>
         <w:rPr>
@@ -5504,39 +5448,11 @@
           <w:color w:val="000000"/>
           <w:sz w:val="24"/>
         </w:rPr>
-      </w:r>
-      <w:r>
-        <w:rPr>
-          <w:rFonts w:ascii="Times New Roman" w:hAnsi="Times New Roman" w:cs="Times New Roman" w:eastAsia="Times New Roman" w:eastAsiaTheme="minorEastAsia"/>
-          <w:color w:val="000000"/>
-          <w:sz w:val="24"/>
-        </w:rPr>
         <w:t xml:space="preserve">https://academy.binance.com/pt/articles/connecting-metamask-to-binance-smart-chain</w:t>
       </w:r>
       <w:r>
         <w:rPr>
-          <w:rFonts w:ascii="Times New Roman" w:hAnsi="Times New Roman" w:cs="Times New Roman" w:eastAsia="Times New Roman" w:eastAsiaTheme="minorEastAsia"/>
-          <w:color w:val="000000"/>
-          <w:sz w:val="24"/>
-        </w:rPr>
-      </w:r>
-      <w:r>
-        <w:rPr>
           <w:rFonts w:eastAsiaTheme="minorEastAsia"/>
-        </w:rPr>
-      </w:r>
-      <w:r>
-        <w:rPr>
-          <w:rFonts w:ascii="Times New Roman" w:hAnsi="Times New Roman" w:cs="Times New Roman" w:eastAsia="Times New Roman" w:eastAsiaTheme="minorEastAsia"/>
-          <w:color w:val="000000"/>
-          <w:sz w:val="24"/>
-        </w:rPr>
-      </w:r>
-      <w:r>
-        <w:rPr>
-          <w:rFonts w:ascii="Times New Roman" w:hAnsi="Times New Roman" w:cs="Times New Roman" w:eastAsia="Times New Roman" w:eastAsiaTheme="minorEastAsia"/>
-          <w:color w:val="000000"/>
-          <w:sz w:val="24"/>
         </w:rPr>
       </w:r>
       <w:r>
@@ -5619,7 +5535,7 @@
     <w:lvl w:ilvl="0">
       <w:start w:val="1"/>
       <w:numFmt w:val="decimal"/>
-      <w:pStyle w:val="798"/>
+      <w:pStyle w:val="800"/>
       <w:isLgl w:val="false"/>
       <w:suff w:val="tab"/>
       <w:lvlText w:val="%1."/>
@@ -5634,7 +5550,7 @@
     <w:lvl w:ilvl="1">
       <w:start w:val="1"/>
       <w:numFmt w:val="decimal"/>
-      <w:pStyle w:val="799"/>
+      <w:pStyle w:val="801"/>
       <w:isLgl w:val="false"/>
       <w:suff w:val="tab"/>
       <w:lvlText w:val="%1.%2"/>
@@ -6346,11 +6262,11 @@
     <w:lsdException w:name="Bibliography" w:uiPriority="37"/>
     <w:lsdException w:name="TOC Heading" w:uiPriority="39" w:qFormat="1"/>
   </w:latentStyles>
-  <w:style w:type="paragraph" w:styleId="640">
+  <w:style w:type="paragraph" w:styleId="642">
     <w:name w:val="Heading 3"/>
-    <w:basedOn w:val="797"/>
-    <w:next w:val="797"/>
-    <w:link w:val="641"/>
+    <w:basedOn w:val="799"/>
+    <w:next w:val="799"/>
+    <w:link w:val="643"/>
     <w:qFormat/>
     <w:uiPriority w:val="9"/>
     <w:unhideWhenUsed/>
@@ -6366,10 +6282,10 @@
       <w:outlineLvl w:val="2"/>
     </w:pPr>
   </w:style>
-  <w:style w:type="character" w:styleId="641">
+  <w:style w:type="character" w:styleId="643">
     <w:name w:val="Heading 3 Char"/>
-    <w:basedOn w:val="800"/>
-    <w:link w:val="640"/>
+    <w:basedOn w:val="802"/>
+    <w:link w:val="642"/>
     <w:uiPriority w:val="9"/>
     <w:rPr>
       <w:rFonts w:ascii="Arial" w:hAnsi="Arial" w:cs="Arial" w:eastAsia="Arial"/>
@@ -6377,11 +6293,11 @@
       <w:szCs w:val="30"/>
     </w:rPr>
   </w:style>
-  <w:style w:type="paragraph" w:styleId="642">
+  <w:style w:type="paragraph" w:styleId="644">
     <w:name w:val="Heading 4"/>
-    <w:basedOn w:val="797"/>
-    <w:next w:val="797"/>
-    <w:link w:val="643"/>
+    <w:basedOn w:val="799"/>
+    <w:next w:val="799"/>
+    <w:link w:val="645"/>
     <w:qFormat/>
     <w:uiPriority w:val="9"/>
     <w:unhideWhenUsed/>
@@ -6399,10 +6315,10 @@
       <w:outlineLvl w:val="3"/>
     </w:pPr>
   </w:style>
-  <w:style w:type="character" w:styleId="643">
+  <w:style w:type="character" w:styleId="645">
     <w:name w:val="Heading 4 Char"/>
-    <w:basedOn w:val="800"/>
-    <w:link w:val="642"/>
+    <w:basedOn w:val="802"/>
+    <w:link w:val="644"/>
     <w:uiPriority w:val="9"/>
     <w:rPr>
       <w:rFonts w:ascii="Arial" w:hAnsi="Arial" w:cs="Arial" w:eastAsia="Arial"/>
@@ -6412,11 +6328,11 @@
       <w:szCs w:val="26"/>
     </w:rPr>
   </w:style>
-  <w:style w:type="paragraph" w:styleId="644">
+  <w:style w:type="paragraph" w:styleId="646">
     <w:name w:val="Heading 5"/>
-    <w:basedOn w:val="797"/>
-    <w:next w:val="797"/>
-    <w:link w:val="645"/>
+    <w:basedOn w:val="799"/>
+    <w:next w:val="799"/>
+    <w:link w:val="647"/>
     <w:qFormat/>
     <w:uiPriority w:val="9"/>
     <w:unhideWhenUsed/>
@@ -6434,10 +6350,10 @@
       <w:outlineLvl w:val="4"/>
     </w:pPr>
   </w:style>
-  <w:style w:type="character" w:styleId="645">
+  <w:style w:type="character" w:styleId="647">
     <w:name w:val="Heading 5 Char"/>
-    <w:basedOn w:val="800"/>
-    <w:link w:val="644"/>
+    <w:basedOn w:val="802"/>
+    <w:link w:val="646"/>
     <w:uiPriority w:val="9"/>
     <w:rPr>
       <w:rFonts w:ascii="Arial" w:hAnsi="Arial" w:cs="Arial" w:eastAsia="Arial"/>
@@ -6447,11 +6363,11 @@
       <w:szCs w:val="24"/>
     </w:rPr>
   </w:style>
-  <w:style w:type="paragraph" w:styleId="646">
+  <w:style w:type="paragraph" w:styleId="648">
     <w:name w:val="Heading 6"/>
-    <w:basedOn w:val="797"/>
-    <w:next w:val="797"/>
-    <w:link w:val="647"/>
+    <w:basedOn w:val="799"/>
+    <w:next w:val="799"/>
+    <w:link w:val="649"/>
     <w:qFormat/>
     <w:uiPriority w:val="9"/>
     <w:unhideWhenUsed/>
@@ -6469,10 +6385,10 @@
       <w:outlineLvl w:val="5"/>
     </w:pPr>
   </w:style>
-  <w:style w:type="character" w:styleId="647">
+  <w:style w:type="character" w:styleId="649">
     <w:name w:val="Heading 6 Char"/>
-    <w:basedOn w:val="800"/>
-    <w:link w:val="646"/>
+    <w:basedOn w:val="802"/>
+    <w:link w:val="648"/>
     <w:uiPriority w:val="9"/>
     <w:rPr>
       <w:rFonts w:ascii="Arial" w:hAnsi="Arial" w:cs="Arial" w:eastAsia="Arial"/>
@@ -6482,11 +6398,11 @@
       <w:szCs w:val="22"/>
     </w:rPr>
   </w:style>
-  <w:style w:type="paragraph" w:styleId="648">
+  <w:style w:type="paragraph" w:styleId="650">
     <w:name w:val="Heading 7"/>
-    <w:basedOn w:val="797"/>
-    <w:next w:val="797"/>
-    <w:link w:val="649"/>
+    <w:basedOn w:val="799"/>
+    <w:next w:val="799"/>
+    <w:link w:val="651"/>
     <w:qFormat/>
     <w:uiPriority w:val="9"/>
     <w:unhideWhenUsed/>
@@ -6506,10 +6422,10 @@
       <w:outlineLvl w:val="6"/>
     </w:pPr>
   </w:style>
-  <w:style w:type="character" w:styleId="649">
+  <w:style w:type="character" w:styleId="651">
     <w:name w:val="Heading 7 Char"/>
-    <w:basedOn w:val="800"/>
-    <w:link w:val="648"/>
+    <w:basedOn w:val="802"/>
+    <w:link w:val="650"/>
     <w:uiPriority w:val="9"/>
     <w:rPr>
       <w:rFonts w:ascii="Arial" w:hAnsi="Arial" w:cs="Arial" w:eastAsia="Arial"/>
@@ -6521,11 +6437,11 @@
       <w:szCs w:val="22"/>
     </w:rPr>
   </w:style>
-  <w:style w:type="paragraph" w:styleId="650">
+  <w:style w:type="paragraph" w:styleId="652">
     <w:name w:val="Heading 8"/>
-    <w:basedOn w:val="797"/>
-    <w:next w:val="797"/>
-    <w:link w:val="651"/>
+    <w:basedOn w:val="799"/>
+    <w:next w:val="799"/>
+    <w:link w:val="653"/>
     <w:qFormat/>
     <w:uiPriority w:val="9"/>
     <w:unhideWhenUsed/>
@@ -6543,10 +6459,10 @@
       <w:outlineLvl w:val="7"/>
     </w:pPr>
   </w:style>
-  <w:style w:type="character" w:styleId="651">
+  <w:style w:type="character" w:styleId="653">
     <w:name w:val="Heading 8 Char"/>
-    <w:basedOn w:val="800"/>
-    <w:link w:val="650"/>
+    <w:basedOn w:val="802"/>
+    <w:link w:val="652"/>
     <w:uiPriority w:val="9"/>
     <w:rPr>
       <w:rFonts w:ascii="Arial" w:hAnsi="Arial" w:cs="Arial" w:eastAsia="Arial"/>
@@ -6556,11 +6472,11 @@
       <w:szCs w:val="22"/>
     </w:rPr>
   </w:style>
-  <w:style w:type="paragraph" w:styleId="652">
+  <w:style w:type="paragraph" w:styleId="654">
     <w:name w:val="Heading 9"/>
-    <w:basedOn w:val="797"/>
-    <w:next w:val="797"/>
-    <w:link w:val="653"/>
+    <w:basedOn w:val="799"/>
+    <w:next w:val="799"/>
+    <w:link w:val="655"/>
     <w:qFormat/>
     <w:uiPriority w:val="9"/>
     <w:unhideWhenUsed/>
@@ -6578,10 +6494,10 @@
       <w:outlineLvl w:val="8"/>
     </w:pPr>
   </w:style>
-  <w:style w:type="character" w:styleId="653">
+  <w:style w:type="character" w:styleId="655">
     <w:name w:val="Heading 9 Char"/>
-    <w:basedOn w:val="800"/>
-    <w:link w:val="652"/>
+    <w:basedOn w:val="802"/>
+    <w:link w:val="654"/>
     <w:uiPriority w:val="9"/>
     <w:rPr>
       <w:rFonts w:ascii="Arial" w:hAnsi="Arial" w:cs="Arial" w:eastAsia="Arial"/>
@@ -6591,7 +6507,7 @@
       <w:szCs w:val="21"/>
     </w:rPr>
   </w:style>
-  <w:style w:type="paragraph" w:styleId="654">
+  <w:style w:type="paragraph" w:styleId="656">
     <w:name w:val="No Spacing"/>
     <w:qFormat/>
     <w:uiPriority w:val="1"/>
@@ -6599,11 +6515,11 @@
       <w:spacing w:lineRule="auto" w:line="240" w:after="0" w:before="0"/>
     </w:pPr>
   </w:style>
-  <w:style w:type="paragraph" w:styleId="655">
+  <w:style w:type="paragraph" w:styleId="657">
     <w:name w:val="Quote"/>
-    <w:basedOn w:val="797"/>
-    <w:next w:val="797"/>
-    <w:link w:val="656"/>
+    <w:basedOn w:val="799"/>
+    <w:next w:val="799"/>
+    <w:link w:val="658"/>
     <w:qFormat/>
     <w:uiPriority w:val="29"/>
     <w:rPr>
@@ -6613,19 +6529,19 @@
       <w:ind w:left="720" w:right="720"/>
     </w:pPr>
   </w:style>
-  <w:style w:type="character" w:styleId="656">
+  <w:style w:type="character" w:styleId="658">
     <w:name w:val="Quote Char"/>
-    <w:link w:val="655"/>
+    <w:link w:val="657"/>
     <w:uiPriority w:val="29"/>
     <w:rPr>
       <w:i/>
     </w:rPr>
   </w:style>
-  <w:style w:type="paragraph" w:styleId="657">
+  <w:style w:type="paragraph" w:styleId="659">
     <w:name w:val="Intense Quote"/>
-    <w:basedOn w:val="797"/>
-    <w:next w:val="797"/>
-    <w:link w:val="658"/>
+    <w:basedOn w:val="799"/>
+    <w:next w:val="799"/>
+    <w:link w:val="660"/>
     <w:qFormat/>
     <w:uiPriority w:val="30"/>
     <w:rPr>
@@ -6643,18 +6559,18 @@
       </w:pBdr>
     </w:pPr>
   </w:style>
-  <w:style w:type="character" w:styleId="658">
+  <w:style w:type="character" w:styleId="660">
     <w:name w:val="Intense Quote Char"/>
-    <w:link w:val="657"/>
+    <w:link w:val="659"/>
     <w:uiPriority w:val="30"/>
     <w:rPr>
       <w:i/>
     </w:rPr>
   </w:style>
-  <w:style w:type="paragraph" w:styleId="659">
+  <w:style w:type="paragraph" w:styleId="661">
     <w:name w:val="Header"/>
-    <w:basedOn w:val="797"/>
-    <w:link w:val="660"/>
+    <w:basedOn w:val="799"/>
+    <w:link w:val="662"/>
     <w:uiPriority w:val="99"/>
     <w:unhideWhenUsed/>
     <w:pPr>
@@ -6665,16 +6581,16 @@
       </w:tabs>
     </w:pPr>
   </w:style>
-  <w:style w:type="character" w:styleId="660">
+  <w:style w:type="character" w:styleId="662">
     <w:name w:val="Header Char"/>
-    <w:basedOn w:val="800"/>
-    <w:link w:val="659"/>
+    <w:basedOn w:val="802"/>
+    <w:link w:val="661"/>
     <w:uiPriority w:val="99"/>
   </w:style>
-  <w:style w:type="paragraph" w:styleId="661">
+  <w:style w:type="paragraph" w:styleId="663">
     <w:name w:val="Footer"/>
-    <w:basedOn w:val="797"/>
-    <w:link w:val="663"/>
+    <w:basedOn w:val="799"/>
+    <w:link w:val="665"/>
     <w:uiPriority w:val="99"/>
     <w:unhideWhenUsed/>
     <w:pPr>
@@ -6685,21 +6601,21 @@
       </w:tabs>
     </w:pPr>
   </w:style>
-  <w:style w:type="character" w:styleId="662">
+  <w:style w:type="character" w:styleId="664">
     <w:name w:val="Footer Char"/>
-    <w:basedOn w:val="800"/>
-    <w:link w:val="661"/>
+    <w:basedOn w:val="802"/>
+    <w:link w:val="663"/>
     <w:uiPriority w:val="99"/>
   </w:style>
-  <w:style w:type="character" w:styleId="663">
+  <w:style w:type="character" w:styleId="665">
     <w:name w:val="Caption Char"/>
-    <w:basedOn w:val="810"/>
-    <w:link w:val="661"/>
+    <w:basedOn w:val="812"/>
+    <w:link w:val="663"/>
     <w:uiPriority w:val="99"/>
   </w:style>
-  <w:style w:type="table" w:styleId="664">
+  <w:style w:type="table" w:styleId="666">
     <w:name w:val="Table Grid"/>
-    <w:basedOn w:val="826"/>
+    <w:basedOn w:val="828"/>
     <w:uiPriority w:val="59"/>
     <w:pPr>
       <w:spacing w:lineRule="auto" w:line="240" w:after="0"/>
@@ -6722,9 +6638,9 @@
       </w:tblCellMar>
     </w:tblPr>
   </w:style>
-  <w:style w:type="table" w:styleId="665">
+  <w:style w:type="table" w:styleId="667">
     <w:name w:val="Table Grid Light"/>
-    <w:basedOn w:val="826"/>
+    <w:basedOn w:val="828"/>
     <w:uiPriority w:val="59"/>
     <w:pPr>
       <w:spacing w:lineRule="auto" w:line="240" w:after="0"/>
@@ -6747,9 +6663,9 @@
       </w:tblCellMar>
     </w:tblPr>
   </w:style>
-  <w:style w:type="table" w:styleId="666">
+  <w:style w:type="table" w:styleId="668">
     <w:name w:val="Plain Table 1"/>
-    <w:basedOn w:val="826"/>
+    <w:basedOn w:val="828"/>
     <w:uiPriority w:val="59"/>
     <w:pPr>
       <w:spacing w:lineRule="auto" w:line="240" w:after="0"/>
@@ -6814,9 +6730,9 @@
       </w:rPr>
     </w:tblStylePr>
   </w:style>
-  <w:style w:type="table" w:styleId="667">
+  <w:style w:type="table" w:styleId="669">
     <w:name w:val="Plain Table 2"/>
-    <w:basedOn w:val="826"/>
+    <w:basedOn w:val="828"/>
     <w:uiPriority w:val="59"/>
     <w:pPr>
       <w:spacing w:lineRule="auto" w:line="240" w:after="0"/>
@@ -6899,9 +6815,9 @@
       </w:rPr>
     </w:tblStylePr>
   </w:style>
-  <w:style w:type="table" w:styleId="668">
+  <w:style w:type="table" w:styleId="670">
     <w:name w:val="Plain Table 3"/>
-    <w:basedOn w:val="826"/>
+    <w:basedOn w:val="828"/>
     <w:uiPriority w:val="99"/>
     <w:pPr>
       <w:spacing w:lineRule="auto" w:line="240" w:after="0"/>
@@ -6976,9 +6892,9 @@
       </w:rPr>
     </w:tblStylePr>
   </w:style>
-  <w:style w:type="table" w:styleId="669">
+  <w:style w:type="table" w:styleId="671">
     <w:name w:val="Plain Table 4"/>
-    <w:basedOn w:val="826"/>
+    <w:basedOn w:val="828"/>
     <w:uiPriority w:val="99"/>
     <w:pPr>
       <w:spacing w:lineRule="auto" w:line="240" w:after="0"/>
@@ -7033,9 +6949,9 @@
       </w:rPr>
     </w:tblStylePr>
   </w:style>
-  <w:style w:type="table" w:styleId="670">
+  <w:style w:type="table" w:styleId="672">
     <w:name w:val="Plain Table 5"/>
-    <w:basedOn w:val="826"/>
+    <w:basedOn w:val="828"/>
     <w:uiPriority w:val="99"/>
     <w:pPr>
       <w:spacing w:lineRule="auto" w:line="240" w:after="0"/>
@@ -7121,9 +7037,9 @@
       </w:tcPr>
     </w:tblStylePr>
   </w:style>
-  <w:style w:type="table" w:styleId="671">
+  <w:style w:type="table" w:styleId="673">
     <w:name w:val="Grid Table 1 Light"/>
-    <w:basedOn w:val="826"/>
+    <w:basedOn w:val="828"/>
     <w:uiPriority w:val="99"/>
     <w:pPr>
       <w:spacing w:lineRule="auto" w:line="240" w:after="0"/>
@@ -7186,9 +7102,9 @@
       </w:rPr>
     </w:tblStylePr>
   </w:style>
-  <w:style w:type="table" w:styleId="672">
+  <w:style w:type="table" w:styleId="674">
     <w:name w:val="Grid Table 1 Light - Accent 1"/>
-    <w:basedOn w:val="826"/>
+    <w:basedOn w:val="828"/>
     <w:uiPriority w:val="99"/>
     <w:pPr>
       <w:spacing w:lineRule="auto" w:line="240" w:after="0"/>
@@ -7251,9 +7167,9 @@
       </w:rPr>
     </w:tblStylePr>
   </w:style>
-  <w:style w:type="table" w:styleId="673">
+  <w:style w:type="table" w:styleId="675">
     <w:name w:val="Grid Table 1 Light - Accent 2"/>
-    <w:basedOn w:val="826"/>
+    <w:basedOn w:val="828"/>
     <w:uiPriority w:val="99"/>
     <w:pPr>
       <w:spacing w:lineRule="auto" w:line="240" w:after="0"/>
@@ -7316,9 +7232,9 @@
       </w:rPr>
     </w:tblStylePr>
   </w:style>
-  <w:style w:type="table" w:styleId="674">
+  <w:style w:type="table" w:styleId="676">
     <w:name w:val="Grid Table 1 Light - Accent 3"/>
-    <w:basedOn w:val="826"/>
+    <w:basedOn w:val="828"/>
     <w:uiPriority w:val="99"/>
     <w:pPr>
       <w:spacing w:lineRule="auto" w:line="240" w:after="0"/>
@@ -7381,9 +7297,9 @@
       </w:rPr>
     </w:tblStylePr>
   </w:style>
-  <w:style w:type="table" w:styleId="675">
+  <w:style w:type="table" w:styleId="677">
     <w:name w:val="Grid Table 1 Light - Accent 4"/>
-    <w:basedOn w:val="826"/>
+    <w:basedOn w:val="828"/>
     <w:uiPriority w:val="99"/>
     <w:pPr>
       <w:spacing w:lineRule="auto" w:line="240" w:after="0"/>
@@ -7446,9 +7362,9 @@
       </w:rPr>
     </w:tblStylePr>
   </w:style>
-  <w:style w:type="table" w:styleId="676">
+  <w:style w:type="table" w:styleId="678">
     <w:name w:val="Grid Table 1 Light - Accent 5"/>
-    <w:basedOn w:val="826"/>
+    <w:basedOn w:val="828"/>
     <w:uiPriority w:val="99"/>
     <w:pPr>
       <w:spacing w:lineRule="auto" w:line="240" w:after="0"/>
@@ -7511,9 +7427,9 @@
       </w:rPr>
     </w:tblStylePr>
   </w:style>
-  <w:style w:type="table" w:styleId="677">
+  <w:style w:type="table" w:styleId="679">
     <w:name w:val="Grid Table 1 Light - Accent 6"/>
-    <w:basedOn w:val="826"/>
+    <w:basedOn w:val="828"/>
     <w:uiPriority w:val="99"/>
     <w:pPr>
       <w:spacing w:lineRule="auto" w:line="240" w:after="0"/>
@@ -7576,9 +7492,9 @@
       </w:rPr>
     </w:tblStylePr>
   </w:style>
-  <w:style w:type="table" w:styleId="678">
+  <w:style w:type="table" w:styleId="680">
     <w:name w:val="Grid Table 2"/>
-    <w:basedOn w:val="826"/>
+    <w:basedOn w:val="828"/>
     <w:uiPriority w:val="99"/>
     <w:pPr>
       <w:spacing w:lineRule="auto" w:line="240" w:after="0"/>
@@ -7656,9 +7572,9 @@
       </w:tcPr>
     </w:tblStylePr>
   </w:style>
-  <w:style w:type="table" w:styleId="679">
+  <w:style w:type="table" w:styleId="681">
     <w:name w:val="Grid Table 2 - Accent 1"/>
-    <w:basedOn w:val="826"/>
+    <w:basedOn w:val="828"/>
     <w:uiPriority w:val="99"/>
     <w:pPr>
       <w:spacing w:lineRule="auto" w:line="240" w:after="0"/>
@@ -7736,9 +7652,9 @@
       </w:tcPr>
     </w:tblStylePr>
   </w:style>
-  <w:style w:type="table" w:styleId="680">
+  <w:style w:type="table" w:styleId="682">
     <w:name w:val="Grid Table 2 - Accent 2"/>
-    <w:basedOn w:val="826"/>
+    <w:basedOn w:val="828"/>
     <w:uiPriority w:val="99"/>
     <w:pPr>
       <w:spacing w:lineRule="auto" w:line="240" w:after="0"/>
@@ -7816,9 +7732,9 @@
       </w:tcPr>
     </w:tblStylePr>
   </w:style>
-  <w:style w:type="table" w:styleId="681">
+  <w:style w:type="table" w:styleId="683">
     <w:name w:val="Grid Table 2 - Accent 3"/>
-    <w:basedOn w:val="826"/>
+    <w:basedOn w:val="828"/>
     <w:uiPriority w:val="99"/>
     <w:pPr>
       <w:spacing w:lineRule="auto" w:line="240" w:after="0"/>
@@ -7896,9 +7812,9 @@
       </w:tcPr>
     </w:tblStylePr>
   </w:style>
-  <w:style w:type="table" w:styleId="682">
+  <w:style w:type="table" w:styleId="684">
     <w:name w:val="Grid Table 2 - Accent 4"/>
-    <w:basedOn w:val="826"/>
+    <w:basedOn w:val="828"/>
     <w:uiPriority w:val="99"/>
     <w:pPr>
       <w:spacing w:lineRule="auto" w:line="240" w:after="0"/>
@@ -7976,9 +7892,9 @@
       </w:tcPr>
     </w:tblStylePr>
   </w:style>
-  <w:style w:type="table" w:styleId="683">
+  <w:style w:type="table" w:styleId="685">
     <w:name w:val="Grid Table 2 - Accent 5"/>
-    <w:basedOn w:val="826"/>
+    <w:basedOn w:val="828"/>
     <w:uiPriority w:val="99"/>
     <w:pPr>
       <w:spacing w:lineRule="auto" w:line="240" w:after="0"/>
@@ -8056,9 +7972,9 @@
       </w:tcPr>
     </w:tblStylePr>
   </w:style>
-  <w:style w:type="table" w:styleId="684">
+  <w:style w:type="table" w:styleId="686">
     <w:name w:val="Grid Table 2 - Accent 6"/>
-    <w:basedOn w:val="826"/>
+    <w:basedOn w:val="828"/>
     <w:uiPriority w:val="99"/>
     <w:pPr>
       <w:spacing w:lineRule="auto" w:line="240" w:after="0"/>
@@ -8136,9 +8052,9 @@
       </w:tcPr>
     </w:tblStylePr>
   </w:style>
-  <w:style w:type="table" w:styleId="685">
+  <w:style w:type="table" w:styleId="687">
     <w:name w:val="Grid Table 3"/>
-    <w:basedOn w:val="826"/>
+    <w:basedOn w:val="828"/>
     <w:uiPriority w:val="99"/>
     <w:pPr>
       <w:spacing w:lineRule="auto" w:line="240" w:after="0"/>
@@ -8237,9 +8153,9 @@
       </w:tcPr>
     </w:tblStylePr>
   </w:style>
-  <w:style w:type="table" w:styleId="686">
+  <w:style w:type="table" w:styleId="688">
     <w:name w:val="Grid Table 3 - Accent 1"/>
-    <w:basedOn w:val="826"/>
+    <w:basedOn w:val="828"/>
     <w:uiPriority w:val="99"/>
     <w:pPr>
       <w:spacing w:lineRule="auto" w:line="240" w:after="0"/>
@@ -8338,9 +8254,9 @@
       </w:tcPr>
     </w:tblStylePr>
   </w:style>
-  <w:style w:type="table" w:styleId="687">
+  <w:style w:type="table" w:styleId="689">
     <w:name w:val="Grid Table 3 - Accent 2"/>
-    <w:basedOn w:val="826"/>
+    <w:basedOn w:val="828"/>
     <w:uiPriority w:val="99"/>
     <w:pPr>
       <w:spacing w:lineRule="auto" w:line="240" w:after="0"/>
@@ -8439,9 +8355,9 @@
       </w:tcPr>
     </w:tblStylePr>
   </w:style>
-  <w:style w:type="table" w:styleId="688">
+  <w:style w:type="table" w:styleId="690">
     <w:name w:val="Grid Table 3 - Accent 3"/>
-    <w:basedOn w:val="826"/>
+    <w:basedOn w:val="828"/>
     <w:uiPriority w:val="99"/>
     <w:pPr>
       <w:spacing w:lineRule="auto" w:line="240" w:after="0"/>
@@ -8540,9 +8456,9 @@
       </w:tcPr>
     </w:tblStylePr>
   </w:style>
-  <w:style w:type="table" w:styleId="689">
+  <w:style w:type="table" w:styleId="691">
     <w:name w:val="Grid Table 3 - Accent 4"/>
-    <w:basedOn w:val="826"/>
+    <w:basedOn w:val="828"/>
     <w:uiPriority w:val="99"/>
     <w:pPr>
       <w:spacing w:lineRule="auto" w:line="240" w:after="0"/>
@@ -8641,9 +8557,9 @@
       </w:tcPr>
     </w:tblStylePr>
   </w:style>
-  <w:style w:type="table" w:styleId="690">
+  <w:style w:type="table" w:styleId="692">
     <w:name w:val="Grid Table 3 - Accent 5"/>
-    <w:basedOn w:val="826"/>
+    <w:basedOn w:val="828"/>
     <w:uiPriority w:val="99"/>
     <w:pPr>
       <w:spacing w:lineRule="auto" w:line="240" w:after="0"/>
@@ -8742,9 +8658,9 @@
       </w:tcPr>
     </w:tblStylePr>
   </w:style>
-  <w:style w:type="table" w:styleId="691">
+  <w:style w:type="table" w:styleId="693">
     <w:name w:val="Grid Table 3 - Accent 6"/>
-    <w:basedOn w:val="826"/>
+    <w:basedOn w:val="828"/>
     <w:uiPriority w:val="99"/>
     <w:pPr>
       <w:spacing w:lineRule="auto" w:line="240" w:after="0"/>
@@ -8843,9 +8759,9 @@
       </w:tcPr>
     </w:tblStylePr>
   </w:style>
-  <w:style w:type="table" w:styleId="692">
+  <w:style w:type="table" w:styleId="694">
     <w:name w:val="Grid Table 4"/>
-    <w:basedOn w:val="826"/>
+    <w:basedOn w:val="828"/>
     <w:uiPriority w:val="59"/>
     <w:pPr>
       <w:spacing w:lineRule="auto" w:line="240" w:after="0"/>
@@ -8924,9 +8840,9 @@
       </w:tcPr>
     </w:tblStylePr>
   </w:style>
-  <w:style w:type="table" w:styleId="693">
+  <w:style w:type="table" w:styleId="695">
     <w:name w:val="Grid Table 4 - Accent 1"/>
-    <w:basedOn w:val="826"/>
+    <w:basedOn w:val="828"/>
     <w:uiPriority w:val="59"/>
     <w:pPr>
       <w:spacing w:lineRule="auto" w:line="240" w:after="0"/>
@@ -9005,9 +8921,9 @@
       </w:tcPr>
     </w:tblStylePr>
   </w:style>
-  <w:style w:type="table" w:styleId="694">
+  <w:style w:type="table" w:styleId="696">
     <w:name w:val="Grid Table 4 - Accent 2"/>
-    <w:basedOn w:val="826"/>
+    <w:basedOn w:val="828"/>
     <w:uiPriority w:val="59"/>
     <w:pPr>
       <w:spacing w:lineRule="auto" w:line="240" w:after="0"/>
@@ -9086,9 +9002,9 @@
       </w:tcPr>
     </w:tblStylePr>
   </w:style>
-  <w:style w:type="table" w:styleId="695">
+  <w:style w:type="table" w:styleId="697">
     <w:name w:val="Grid Table 4 - Accent 3"/>
-    <w:basedOn w:val="826"/>
+    <w:basedOn w:val="828"/>
     <w:uiPriority w:val="59"/>
     <w:pPr>
       <w:spacing w:lineRule="auto" w:line="240" w:after="0"/>
@@ -9167,9 +9083,9 @@
       </w:tcPr>
     </w:tblStylePr>
   </w:style>
-  <w:style w:type="table" w:styleId="696">
+  <w:style w:type="table" w:styleId="698">
     <w:name w:val="Grid Table 4 - Accent 4"/>
-    <w:basedOn w:val="826"/>
+    <w:basedOn w:val="828"/>
     <w:uiPriority w:val="59"/>
     <w:pPr>
       <w:spacing w:lineRule="auto" w:line="240" w:after="0"/>
@@ -9248,9 +9164,9 @@
       </w:tcPr>
     </w:tblStylePr>
   </w:style>
-  <w:style w:type="table" w:styleId="697">
+  <w:style w:type="table" w:styleId="699">
     <w:name w:val="Grid Table 4 - Accent 5"/>
-    <w:basedOn w:val="826"/>
+    <w:basedOn w:val="828"/>
     <w:uiPriority w:val="59"/>
     <w:pPr>
       <w:spacing w:lineRule="auto" w:line="240" w:after="0"/>
@@ -9329,9 +9245,9 @@
       </w:tcPr>
     </w:tblStylePr>
   </w:style>
-  <w:style w:type="table" w:styleId="698">
+  <w:style w:type="table" w:styleId="700">
     <w:name w:val="Grid Table 4 - Accent 6"/>
-    <w:basedOn w:val="826"/>
+    <w:basedOn w:val="828"/>
     <w:uiPriority w:val="59"/>
     <w:pPr>
       <w:spacing w:lineRule="auto" w:line="240" w:after="0"/>
@@ -9410,9 +9326,9 @@
       </w:tcPr>
     </w:tblStylePr>
   </w:style>
-  <w:style w:type="table" w:styleId="699">
+  <w:style w:type="table" w:styleId="701">
     <w:name w:val="Grid Table 5 Dark"/>
-    <w:basedOn w:val="826"/>
+    <w:basedOn w:val="828"/>
     <w:uiPriority w:val="99"/>
     <w:pPr>
       <w:spacing w:lineRule="auto" w:line="240" w:after="0"/>
@@ -9489,9 +9405,9 @@
       </w:tcPr>
     </w:tblStylePr>
   </w:style>
-  <w:style w:type="table" w:styleId="700">
+  <w:style w:type="table" w:styleId="702">
     <w:name w:val="Grid Table 5 Dark- Accent 1"/>
-    <w:basedOn w:val="826"/>
+    <w:basedOn w:val="828"/>
     <w:uiPriority w:val="99"/>
     <w:pPr>
       <w:spacing w:lineRule="auto" w:line="240" w:after="0"/>
@@ -9568,9 +9484,9 @@
       </w:tcPr>
     </w:tblStylePr>
   </w:style>
-  <w:style w:type="table" w:styleId="701">
+  <w:style w:type="table" w:styleId="703">
     <w:name w:val="Grid Table 5 Dark - Accent 2"/>
-    <w:basedOn w:val="826"/>
+    <w:basedOn w:val="828"/>
     <w:uiPriority w:val="99"/>
     <w:pPr>
       <w:spacing w:lineRule="auto" w:line="240" w:after="0"/>
@@ -9647,9 +9563,9 @@
       </w:tcPr>
     </w:tblStylePr>
   </w:style>
-  <w:style w:type="table" w:styleId="702">
+  <w:style w:type="table" w:styleId="704">
     <w:name w:val="Grid Table 5 Dark - Accent 3"/>
-    <w:basedOn w:val="826"/>
+    <w:basedOn w:val="828"/>
     <w:uiPriority w:val="99"/>
     <w:pPr>
       <w:spacing w:lineRule="auto" w:line="240" w:after="0"/>
@@ -9726,9 +9642,9 @@
       </w:tcPr>
     </w:tblStylePr>
   </w:style>
-  <w:style w:type="table" w:styleId="703">
+  <w:style w:type="table" w:styleId="705">
     <w:name w:val="Grid Table 5 Dark- Accent 4"/>
-    <w:basedOn w:val="826"/>
+    <w:basedOn w:val="828"/>
     <w:uiPriority w:val="99"/>
     <w:pPr>
       <w:spacing w:lineRule="auto" w:line="240" w:after="0"/>
@@ -9805,9 +9721,9 @@
       </w:tcPr>
     </w:tblStylePr>
   </w:style>
-  <w:style w:type="table" w:styleId="704">
+  <w:style w:type="table" w:styleId="706">
     <w:name w:val="Grid Table 5 Dark - Accent 5"/>
-    <w:basedOn w:val="826"/>
+    <w:basedOn w:val="828"/>
     <w:uiPriority w:val="99"/>
     <w:pPr>
       <w:spacing w:lineRule="auto" w:line="240" w:after="0"/>
@@ -9884,9 +9800,9 @@
       </w:tcPr>
     </w:tblStylePr>
   </w:style>
-  <w:style w:type="table" w:styleId="705">
+  <w:style w:type="table" w:styleId="707">
     <w:name w:val="Grid Table 5 Dark - Accent 6"/>
-    <w:basedOn w:val="826"/>
+    <w:basedOn w:val="828"/>
     <w:uiPriority w:val="99"/>
     <w:pPr>
       <w:spacing w:lineRule="auto" w:line="240" w:after="0"/>
@@ -9963,9 +9879,9 @@
       </w:tcPr>
     </w:tblStylePr>
   </w:style>
-  <w:style w:type="table" w:styleId="706">
+  <w:style w:type="table" w:styleId="708">
     <w:name w:val="Grid Table 6 Colorful"/>
-    <w:basedOn w:val="826"/>
+    <w:basedOn w:val="828"/>
     <w:uiPriority w:val="99"/>
     <w:pPr>
       <w:spacing w:lineRule="auto" w:line="240" w:after="0"/>
@@ -10042,9 +9958,9 @@
       </w:rPr>
     </w:tblStylePr>
   </w:style>
-  <w:style w:type="table" w:styleId="707">
+  <w:style w:type="table" w:styleId="709">
     <w:name w:val="Grid Table 6 Colorful - Accent 1"/>
-    <w:basedOn w:val="826"/>
+    <w:basedOn w:val="828"/>
     <w:uiPriority w:val="99"/>
     <w:pPr>
       <w:spacing w:lineRule="auto" w:line="240" w:after="0"/>
@@ -10121,9 +10037,9 @@
       </w:rPr>
     </w:tblStylePr>
   </w:style>
-  <w:style w:type="table" w:styleId="708">
+  <w:style w:type="table" w:styleId="710">
     <w:name w:val="Grid Table 6 Colorful - Accent 2"/>
-    <w:basedOn w:val="826"/>
+    <w:basedOn w:val="828"/>
     <w:uiPriority w:val="99"/>
     <w:pPr>
       <w:spacing w:lineRule="auto" w:line="240" w:after="0"/>
@@ -10200,9 +10116,9 @@
       </w:rPr>
     </w:tblStylePr>
   </w:style>
-  <w:style w:type="table" w:styleId="709">
+  <w:style w:type="table" w:styleId="711">
     <w:name w:val="Grid Table 6 Colorful - Accent 3"/>
-    <w:basedOn w:val="826"/>
+    <w:basedOn w:val="828"/>
     <w:uiPriority w:val="99"/>
     <w:pPr>
       <w:spacing w:lineRule="auto" w:line="240" w:after="0"/>
@@ -10279,9 +10195,9 @@
       </w:rPr>
     </w:tblStylePr>
   </w:style>
-  <w:style w:type="table" w:styleId="710">
+  <w:style w:type="table" w:styleId="712">
     <w:name w:val="Grid Table 6 Colorful - Accent 4"/>
-    <w:basedOn w:val="826"/>
+    <w:basedOn w:val="828"/>
     <w:uiPriority w:val="99"/>
     <w:pPr>
       <w:spacing w:lineRule="auto" w:line="240" w:after="0"/>
@@ -10358,9 +10274,9 @@
       </w:rPr>
     </w:tblStylePr>
   </w:style>
-  <w:style w:type="table" w:styleId="711">
+  <w:style w:type="table" w:styleId="713">
     <w:name w:val="Grid Table 6 Colorful - Accent 5"/>
-    <w:basedOn w:val="826"/>
+    <w:basedOn w:val="828"/>
     <w:uiPriority w:val="99"/>
     <w:pPr>
       <w:spacing w:lineRule="auto" w:line="240" w:after="0"/>
@@ -10437,9 +10353,9 @@
       </w:rPr>
     </w:tblStylePr>
   </w:style>
-  <w:style w:type="table" w:styleId="712">
+  <w:style w:type="table" w:styleId="714">
     <w:name w:val="Grid Table 6 Colorful - Accent 6"/>
-    <w:basedOn w:val="826"/>
+    <w:basedOn w:val="828"/>
     <w:uiPriority w:val="99"/>
     <w:pPr>
       <w:spacing w:lineRule="auto" w:line="240" w:after="0"/>
@@ -10516,9 +10432,9 @@
       </w:rPr>
     </w:tblStylePr>
   </w:style>
-  <w:style w:type="table" w:styleId="713">
+  <w:style w:type="table" w:styleId="715">
     <w:name w:val="Grid Table 7 Colorful"/>
-    <w:basedOn w:val="826"/>
+    <w:basedOn w:val="828"/>
     <w:uiPriority w:val="99"/>
     <w:pPr>
       <w:spacing w:lineRule="auto" w:line="240" w:after="0"/>
@@ -10628,9 +10544,9 @@
       </w:tcPr>
     </w:tblStylePr>
   </w:style>
-  <w:style w:type="table" w:styleId="714">
+  <w:style w:type="table" w:styleId="716">
     <w:name w:val="Grid Table 7 Colorful - Accent 1"/>
-    <w:basedOn w:val="826"/>
+    <w:basedOn w:val="828"/>
     <w:uiPriority w:val="99"/>
     <w:pPr>
       <w:spacing w:lineRule="auto" w:line="240" w:after="0"/>
@@ -10740,9 +10656,9 @@
       </w:tcPr>
     </w:tblStylePr>
   </w:style>
-  <w:style w:type="table" w:styleId="715">
+  <w:style w:type="table" w:styleId="717">
     <w:name w:val="Grid Table 7 Colorful - Accent 2"/>
-    <w:basedOn w:val="826"/>
+    <w:basedOn w:val="828"/>
     <w:uiPriority w:val="99"/>
     <w:pPr>
       <w:spacing w:lineRule="auto" w:line="240" w:after="0"/>
@@ -10852,9 +10768,9 @@
       </w:tcPr>
     </w:tblStylePr>
   </w:style>
-  <w:style w:type="table" w:styleId="716">
+  <w:style w:type="table" w:styleId="718">
     <w:name w:val="Grid Table 7 Colorful - Accent 3"/>
-    <w:basedOn w:val="826"/>
+    <w:basedOn w:val="828"/>
     <w:uiPriority w:val="99"/>
     <w:pPr>
       <w:spacing w:lineRule="auto" w:line="240" w:after="0"/>
@@ -10964,9 +10880,9 @@
       </w:tcPr>
     </w:tblStylePr>
   </w:style>
-  <w:style w:type="table" w:styleId="717">
+  <w:style w:type="table" w:styleId="719">
     <w:name w:val="Grid Table 7 Colorful - Accent 4"/>
-    <w:basedOn w:val="826"/>
+    <w:basedOn w:val="828"/>
     <w:uiPriority w:val="99"/>
     <w:pPr>
       <w:spacing w:lineRule="auto" w:line="240" w:after="0"/>
@@ -11076,9 +10992,9 @@
       </w:tcPr>
     </w:tblStylePr>
   </w:style>
-  <w:style w:type="table" w:styleId="718">
+  <w:style w:type="table" w:styleId="720">
     <w:name w:val="Grid Table 7 Colorful - Accent 5"/>
-    <w:basedOn w:val="826"/>
+    <w:basedOn w:val="828"/>
     <w:uiPriority w:val="99"/>
     <w:pPr>
       <w:spacing w:lineRule="auto" w:line="240" w:after="0"/>
@@ -11188,9 +11104,9 @@
       </w:tcPr>
     </w:tblStylePr>
   </w:style>
-  <w:style w:type="table" w:styleId="719">
+  <w:style w:type="table" w:styleId="721">
     <w:name w:val="Grid Table 7 Colorful - Accent 6"/>
-    <w:basedOn w:val="826"/>
+    <w:basedOn w:val="828"/>
     <w:uiPriority w:val="99"/>
     <w:pPr>
       <w:spacing w:lineRule="auto" w:line="240" w:after="0"/>
@@ -11300,9 +11216,9 @@
       </w:tcPr>
     </w:tblStylePr>
   </w:style>
-  <w:style w:type="table" w:styleId="720">
+  <w:style w:type="table" w:styleId="722">
     <w:name w:val="List Table 1 Light"/>
-    <w:basedOn w:val="826"/>
+    <w:basedOn w:val="828"/>
     <w:uiPriority w:val="99"/>
     <w:pPr>
       <w:spacing w:lineRule="auto" w:line="240" w:after="0"/>
@@ -11363,9 +11279,9 @@
       </w:tcPr>
     </w:tblStylePr>
   </w:style>
-  <w:style w:type="table" w:styleId="721">
+  <w:style w:type="table" w:styleId="723">
     <w:name w:val="List Table 1 Light - Accent 1"/>
-    <w:basedOn w:val="826"/>
+    <w:basedOn w:val="828"/>
     <w:uiPriority w:val="99"/>
     <w:pPr>
       <w:spacing w:lineRule="auto" w:line="240" w:after="0"/>
@@ -11426,9 +11342,9 @@
       </w:tcPr>
     </w:tblStylePr>
   </w:style>
-  <w:style w:type="table" w:styleId="722">
+  <w:style w:type="table" w:styleId="724">
     <w:name w:val="List Table 1 Light - Accent 2"/>
-    <w:basedOn w:val="826"/>
+    <w:basedOn w:val="828"/>
     <w:uiPriority w:val="99"/>
     <w:pPr>
       <w:spacing w:lineRule="auto" w:line="240" w:after="0"/>
@@ -11489,9 +11405,9 @@
       </w:tcPr>
     </w:tblStylePr>
   </w:style>
-  <w:style w:type="table" w:styleId="723">
+  <w:style w:type="table" w:styleId="725">
     <w:name w:val="List Table 1 Light - Accent 3"/>
-    <w:basedOn w:val="826"/>
+    <w:basedOn w:val="828"/>
     <w:uiPriority w:val="99"/>
     <w:pPr>
       <w:spacing w:lineRule="auto" w:line="240" w:after="0"/>
@@ -11552,9 +11468,9 @@
       </w:tcPr>
     </w:tblStylePr>
   </w:style>
-  <w:style w:type="table" w:styleId="724">
+  <w:style w:type="table" w:styleId="726">
     <w:name w:val="List Table 1 Light - Accent 4"/>
-    <w:basedOn w:val="826"/>
+    <w:basedOn w:val="828"/>
     <w:uiPriority w:val="99"/>
     <w:pPr>
       <w:spacing w:lineRule="auto" w:line="240" w:after="0"/>
@@ -11615,9 +11531,9 @@
       </w:tcPr>
     </w:tblStylePr>
   </w:style>
-  <w:style w:type="table" w:styleId="725">
+  <w:style w:type="table" w:styleId="727">
     <w:name w:val="List Table 1 Light - Accent 5"/>
-    <w:basedOn w:val="826"/>
+    <w:basedOn w:val="828"/>
     <w:uiPriority w:val="99"/>
     <w:pPr>
       <w:spacing w:lineRule="auto" w:line="240" w:after="0"/>
@@ -11678,9 +11594,9 @@
       </w:tcPr>
     </w:tblStylePr>
   </w:style>
-  <w:style w:type="table" w:styleId="726">
+  <w:style w:type="table" w:styleId="728">
     <w:name w:val="List Table 1 Light - Accent 6"/>
-    <w:basedOn w:val="826"/>
+    <w:basedOn w:val="828"/>
     <w:uiPriority w:val="99"/>
     <w:pPr>
       <w:spacing w:lineRule="auto" w:line="240" w:after="0"/>
@@ -11741,9 +11657,9 @@
       </w:tcPr>
     </w:tblStylePr>
   </w:style>
-  <w:style w:type="table" w:styleId="727">
+  <w:style w:type="table" w:styleId="729">
     <w:name w:val="List Table 2"/>
-    <w:basedOn w:val="826"/>
+    <w:basedOn w:val="828"/>
     <w:uiPriority w:val="99"/>
     <w:pPr>
       <w:spacing w:lineRule="auto" w:line="240" w:after="0"/>
@@ -11827,9 +11743,9 @@
       </w:tcPr>
     </w:tblStylePr>
   </w:style>
-  <w:style w:type="table" w:styleId="728">
+  <w:style w:type="table" w:styleId="730">
     <w:name w:val="List Table 2 - Accent 1"/>
-    <w:basedOn w:val="826"/>
+    <w:basedOn w:val="828"/>
     <w:uiPriority w:val="99"/>
     <w:pPr>
       <w:spacing w:lineRule="auto" w:line="240" w:after="0"/>
@@ -11913,9 +11829,9 @@
       </w:tcPr>
     </w:tblStylePr>
   </w:style>
-  <w:style w:type="table" w:styleId="729">
+  <w:style w:type="table" w:styleId="731">
     <w:name w:val="List Table 2 - Accent 2"/>
-    <w:basedOn w:val="826"/>
+    <w:basedOn w:val="828"/>
     <w:uiPriority w:val="99"/>
     <w:pPr>
       <w:spacing w:lineRule="auto" w:line="240" w:after="0"/>
@@ -11999,9 +11915,9 @@
       </w:tcPr>
     </w:tblStylePr>
   </w:style>
-  <w:style w:type="table" w:styleId="730">
+  <w:style w:type="table" w:styleId="732">
     <w:name w:val="List Table 2 - Accent 3"/>
-    <w:basedOn w:val="826"/>
+    <w:basedOn w:val="828"/>
     <w:uiPriority w:val="99"/>
     <w:pPr>
       <w:spacing w:lineRule="auto" w:line="240" w:after="0"/>
@@ -12085,9 +12001,9 @@
       </w:tcPr>
     </w:tblStylePr>
   </w:style>
-  <w:style w:type="table" w:styleId="731">
+  <w:style w:type="table" w:styleId="733">
     <w:name w:val="List Table 2 - Accent 4"/>
-    <w:basedOn w:val="826"/>
+    <w:basedOn w:val="828"/>
     <w:uiPriority w:val="99"/>
     <w:pPr>
       <w:spacing w:lineRule="auto" w:line="240" w:after="0"/>
@@ -12171,9 +12087,9 @@
       </w:tcPr>
     </w:tblStylePr>
   </w:style>
-  <w:style w:type="table" w:styleId="732">
+  <w:style w:type="table" w:styleId="734">
     <w:name w:val="List Table 2 - Accent 5"/>
-    <w:basedOn w:val="826"/>
+    <w:basedOn w:val="828"/>
     <w:uiPriority w:val="99"/>
     <w:pPr>
       <w:spacing w:lineRule="auto" w:line="240" w:after="0"/>
@@ -12257,9 +12173,9 @@
       </w:tcPr>
     </w:tblStylePr>
   </w:style>
-  <w:style w:type="table" w:styleId="733">
+  <w:style w:type="table" w:styleId="735">
     <w:name w:val="List Table 2 - Accent 6"/>
-    <w:basedOn w:val="826"/>
+    <w:basedOn w:val="828"/>
     <w:uiPriority w:val="99"/>
     <w:pPr>
       <w:spacing w:lineRule="auto" w:line="240" w:after="0"/>
@@ -12343,9 +12259,9 @@
       </w:tcPr>
     </w:tblStylePr>
   </w:style>
-  <w:style w:type="table" w:styleId="734">
+  <w:style w:type="table" w:styleId="736">
     <w:name w:val="List Table 3"/>
-    <w:basedOn w:val="826"/>
+    <w:basedOn w:val="828"/>
     <w:uiPriority w:val="99"/>
     <w:pPr>
       <w:spacing w:lineRule="auto" w:line="240" w:after="0"/>
@@ -12417,9 +12333,9 @@
       </w:rPr>
     </w:tblStylePr>
   </w:style>
-  <w:style w:type="table" w:styleId="735">
+  <w:style w:type="table" w:styleId="737">
     <w:name w:val="List Table 3 - Accent 1"/>
-    <w:basedOn w:val="826"/>
+    <w:basedOn w:val="828"/>
     <w:uiPriority w:val="99"/>
     <w:pPr>
       <w:spacing w:lineRule="auto" w:line="240" w:after="0"/>
@@ -12491,9 +12407,9 @@
       </w:rPr>
     </w:tblStylePr>
   </w:style>
-  <w:style w:type="table" w:styleId="736">
+  <w:style w:type="table" w:styleId="738">
     <w:name w:val="List Table 3 - Accent 2"/>
-    <w:basedOn w:val="826"/>
+    <w:basedOn w:val="828"/>
     <w:uiPriority w:val="99"/>
     <w:pPr>
       <w:spacing w:lineRule="auto" w:line="240" w:after="0"/>
@@ -12565,9 +12481,9 @@
       </w:rPr>
     </w:tblStylePr>
   </w:style>
-  <w:style w:type="table" w:styleId="737">
+  <w:style w:type="table" w:styleId="739">
     <w:name w:val="List Table 3 - Accent 3"/>
-    <w:basedOn w:val="826"/>
+    <w:basedOn w:val="828"/>
     <w:uiPriority w:val="99"/>
     <w:pPr>
       <w:spacing w:lineRule="auto" w:line="240" w:after="0"/>
@@ -12639,9 +12555,9 @@
       </w:rPr>
     </w:tblStylePr>
   </w:style>
-  <w:style w:type="table" w:styleId="738">
+  <w:style w:type="table" w:styleId="740">
     <w:name w:val="List Table 3 - Accent 4"/>
-    <w:basedOn w:val="826"/>
+    <w:basedOn w:val="828"/>
     <w:uiPriority w:val="99"/>
     <w:pPr>
       <w:spacing w:lineRule="auto" w:line="240" w:after="0"/>
@@ -12713,9 +12629,9 @@
       </w:rPr>
     </w:tblStylePr>
   </w:style>
-  <w:style w:type="table" w:styleId="739">
+  <w:style w:type="table" w:styleId="741">
     <w:name w:val="List Table 3 - Accent 5"/>
-    <w:basedOn w:val="826"/>
+    <w:basedOn w:val="828"/>
     <w:uiPriority w:val="99"/>
     <w:pPr>
       <w:spacing w:lineRule="auto" w:line="240" w:after="0"/>
@@ -12787,9 +12703,9 @@
       </w:rPr>
     </w:tblStylePr>
   </w:style>
-  <w:style w:type="table" w:styleId="740">
+  <w:style w:type="table" w:styleId="742">
     <w:name w:val="List Table 3 - Accent 6"/>
-    <w:basedOn w:val="826"/>
+    <w:basedOn w:val="828"/>
     <w:uiPriority w:val="99"/>
     <w:pPr>
       <w:spacing w:lineRule="auto" w:line="240" w:after="0"/>
@@ -12861,9 +12777,9 @@
       </w:rPr>
     </w:tblStylePr>
   </w:style>
-  <w:style w:type="table" w:styleId="741">
+  <w:style w:type="table" w:styleId="743">
     <w:name w:val="List Table 4"/>
-    <w:basedOn w:val="826"/>
+    <w:basedOn w:val="828"/>
     <w:uiPriority w:val="99"/>
     <w:pPr>
       <w:spacing w:lineRule="auto" w:line="240" w:after="0"/>
@@ -12930,9 +12846,9 @@
       </w:rPr>
     </w:tblStylePr>
   </w:style>
-  <w:style w:type="table" w:styleId="742">
+  <w:style w:type="table" w:styleId="744">
     <w:name w:val="List Table 4 - Accent 1"/>
-    <w:basedOn w:val="826"/>
+    <w:basedOn w:val="828"/>
     <w:uiPriority w:val="99"/>
     <w:pPr>
       <w:spacing w:lineRule="auto" w:line="240" w:after="0"/>
@@ -12999,9 +12915,9 @@
       </w:rPr>
     </w:tblStylePr>
   </w:style>
-  <w:style w:type="table" w:styleId="743">
+  <w:style w:type="table" w:styleId="745">
     <w:name w:val="List Table 4 - Accent 2"/>
-    <w:basedOn w:val="826"/>
+    <w:basedOn w:val="828"/>
     <w:uiPriority w:val="99"/>
     <w:pPr>
       <w:spacing w:lineRule="auto" w:line="240" w:after="0"/>
@@ -13068,9 +12984,9 @@
       </w:rPr>
     </w:tblStylePr>
   </w:style>
-  <w:style w:type="table" w:styleId="744">
+  <w:style w:type="table" w:styleId="746">
     <w:name w:val="List Table 4 - Accent 3"/>
-    <w:basedOn w:val="826"/>
+    <w:basedOn w:val="828"/>
     <w:uiPriority w:val="99"/>
     <w:pPr>
       <w:spacing w:lineRule="auto" w:line="240" w:after="0"/>
@@ -13137,9 +13053,9 @@
       </w:rPr>
     </w:tblStylePr>
   </w:style>
-  <w:style w:type="table" w:styleId="745">
+  <w:style w:type="table" w:styleId="747">
     <w:name w:val="List Table 4 - Accent 4"/>
-    <w:basedOn w:val="826"/>
+    <w:basedOn w:val="828"/>
     <w:uiPriority w:val="99"/>
     <w:pPr>
       <w:spacing w:lineRule="auto" w:line="240" w:after="0"/>
@@ -13206,9 +13122,9 @@
       </w:rPr>
     </w:tblStylePr>
   </w:style>
-  <w:style w:type="table" w:styleId="746">
+  <w:style w:type="table" w:styleId="748">
     <w:name w:val="List Table 4 - Accent 5"/>
-    <w:basedOn w:val="826"/>
+    <w:basedOn w:val="828"/>
     <w:uiPriority w:val="99"/>
     <w:pPr>
       <w:spacing w:lineRule="auto" w:line="240" w:after="0"/>
@@ -13275,9 +13191,9 @@
       </w:rPr>
     </w:tblStylePr>
   </w:style>
-  <w:style w:type="table" w:styleId="747">
+  <w:style w:type="table" w:styleId="749">
     <w:name w:val="List Table 4 - Accent 6"/>
-    <w:basedOn w:val="826"/>
+    <w:basedOn w:val="828"/>
     <w:uiPriority w:val="99"/>
     <w:pPr>
       <w:spacing w:lineRule="auto" w:line="240" w:after="0"/>
@@ -13344,9 +13260,9 @@
       </w:rPr>
     </w:tblStylePr>
   </w:style>
-  <w:style w:type="table" w:styleId="748">
+  <w:style w:type="table" w:styleId="750">
     <w:name w:val="List Table 5 Dark"/>
-    <w:basedOn w:val="826"/>
+    <w:basedOn w:val="828"/>
     <w:uiPriority w:val="99"/>
     <w:pPr>
       <w:spacing w:lineRule="auto" w:line="240" w:after="0"/>
@@ -13451,9 +13367,9 @@
       </w:rPr>
     </w:tblStylePr>
   </w:style>
-  <w:style w:type="table" w:styleId="749">
+  <w:style w:type="table" w:styleId="751">
     <w:name w:val="List Table 5 Dark - Accent 1"/>
-    <w:basedOn w:val="826"/>
+    <w:basedOn w:val="828"/>
     <w:uiPriority w:val="99"/>
     <w:pPr>
       <w:spacing w:lineRule="auto" w:line="240" w:after="0"/>
@@ -13558,9 +13474,9 @@
       </w:rPr>
     </w:tblStylePr>
   </w:style>
-  <w:style w:type="table" w:styleId="750">
+  <w:style w:type="table" w:styleId="752">
     <w:name w:val="List Table 5 Dark - Accent 2"/>
-    <w:basedOn w:val="826"/>
+    <w:basedOn w:val="828"/>
     <w:uiPriority w:val="99"/>
     <w:pPr>
       <w:spacing w:lineRule="auto" w:line="240" w:after="0"/>
@@ -13665,9 +13581,9 @@
       </w:rPr>
     </w:tblStylePr>
   </w:style>
-  <w:style w:type="table" w:styleId="751">
+  <w:style w:type="table" w:styleId="753">
     <w:name w:val="List Table 5 Dark - Accent 3"/>
-    <w:basedOn w:val="826"/>
+    <w:basedOn w:val="828"/>
     <w:uiPriority w:val="99"/>
     <w:pPr>
       <w:spacing w:lineRule="auto" w:line="240" w:after="0"/>
@@ -13772,9 +13688,9 @@
       </w:rPr>
     </w:tblStylePr>
   </w:style>
-  <w:style w:type="table" w:styleId="752">
+  <w:style w:type="table" w:styleId="754">
     <w:name w:val="List Table 5 Dark - Accent 4"/>
-    <w:basedOn w:val="826"/>
+    <w:basedOn w:val="828"/>
     <w:uiPriority w:val="99"/>
     <w:pPr>
       <w:spacing w:lineRule="auto" w:line="240" w:after="0"/>
@@ -13879,9 +13795,9 @@
       </w:rPr>
     </w:tblStylePr>
   </w:style>
-  <w:style w:type="table" w:styleId="753">
+  <w:style w:type="table" w:styleId="755">
     <w:name w:val="List Table 5 Dark - Accent 5"/>
-    <w:basedOn w:val="826"/>
+    <w:basedOn w:val="828"/>
     <w:uiPriority w:val="99"/>
     <w:pPr>
       <w:spacing w:lineRule="auto" w:line="240" w:after="0"/>
@@ -13986,9 +13902,9 @@
       </w:rPr>
     </w:tblStylePr>
   </w:style>
-  <w:style w:type="table" w:styleId="754">
+  <w:style w:type="table" w:styleId="756">
     <w:name w:val="List Table 5 Dark - Accent 6"/>
-    <w:basedOn w:val="826"/>
+    <w:basedOn w:val="828"/>
     <w:uiPriority w:val="99"/>
     <w:pPr>
       <w:spacing w:lineRule="auto" w:line="240" w:after="0"/>
@@ -14093,9 +14009,9 @@
       </w:rPr>
     </w:tblStylePr>
   </w:style>
-  <w:style w:type="table" w:styleId="755">
+  <w:style w:type="table" w:styleId="757">
     <w:name w:val="List Table 6 Colorful"/>
-    <w:basedOn w:val="826"/>
+    <w:basedOn w:val="828"/>
     <w:uiPriority w:val="99"/>
     <w:pPr>
       <w:spacing w:lineRule="auto" w:line="240" w:after="0"/>
@@ -14166,9 +14082,9 @@
       </w:tcPr>
     </w:tblStylePr>
   </w:style>
-  <w:style w:type="table" w:styleId="756">
+  <w:style w:type="table" w:styleId="758">
     <w:name w:val="List Table 6 Colorful - Accent 1"/>
-    <w:basedOn w:val="826"/>
+    <w:basedOn w:val="828"/>
     <w:uiPriority w:val="99"/>
     <w:pPr>
       <w:spacing w:lineRule="auto" w:line="240" w:after="0"/>
@@ -14239,9 +14155,9 @@
       </w:tcPr>
     </w:tblStylePr>
   </w:style>
-  <w:style w:type="table" w:styleId="757">
+  <w:style w:type="table" w:styleId="759">
     <w:name w:val="List Table 6 Colorful - Accent 2"/>
-    <w:basedOn w:val="826"/>
+    <w:basedOn w:val="828"/>
     <w:uiPriority w:val="99"/>
     <w:pPr>
       <w:spacing w:lineRule="auto" w:line="240" w:after="0"/>
@@ -14312,9 +14228,9 @@
       </w:tcPr>
     </w:tblStylePr>
   </w:style>
-  <w:style w:type="table" w:styleId="758">
+  <w:style w:type="table" w:styleId="760">
     <w:name w:val="List Table 6 Colorful - Accent 3"/>
-    <w:basedOn w:val="826"/>
+    <w:basedOn w:val="828"/>
     <w:uiPriority w:val="99"/>
     <w:pPr>
       <w:spacing w:lineRule="auto" w:line="240" w:after="0"/>
@@ -14385,9 +14301,9 @@
       </w:tcPr>
     </w:tblStylePr>
   </w:style>
-  <w:style w:type="table" w:styleId="759">
+  <w:style w:type="table" w:styleId="761">
     <w:name w:val="List Table 6 Colorful - Accent 4"/>
-    <w:basedOn w:val="826"/>
+    <w:basedOn w:val="828"/>
     <w:uiPriority w:val="99"/>
     <w:pPr>
       <w:spacing w:lineRule="auto" w:line="240" w:after="0"/>
@@ -14458,9 +14374,9 @@
       </w:tcPr>
     </w:tblStylePr>
   </w:style>
-  <w:style w:type="table" w:styleId="760">
+  <w:style w:type="table" w:styleId="762">
     <w:name w:val="List Table 6 Colorful - Accent 5"/>
-    <w:basedOn w:val="826"/>
+    <w:basedOn w:val="828"/>
     <w:uiPriority w:val="99"/>
     <w:pPr>
       <w:spacing w:lineRule="auto" w:line="240" w:after="0"/>
@@ -14531,9 +14447,9 @@
       </w:tcPr>
     </w:tblStylePr>
   </w:style>
-  <w:style w:type="table" w:styleId="761">
+  <w:style w:type="table" w:styleId="763">
     <w:name w:val="List Table 6 Colorful - Accent 6"/>
-    <w:basedOn w:val="826"/>
+    <w:basedOn w:val="828"/>
     <w:uiPriority w:val="99"/>
     <w:pPr>
       <w:spacing w:lineRule="auto" w:line="240" w:after="0"/>
@@ -14604,9 +14520,9 @@
       </w:tcPr>
     </w:tblStylePr>
   </w:style>
-  <w:style w:type="table" w:styleId="762">
+  <w:style w:type="table" w:styleId="764">
     <w:name w:val="List Table 7 Colorful"/>
-    <w:basedOn w:val="826"/>
+    <w:basedOn w:val="828"/>
     <w:uiPriority w:val="99"/>
     <w:pPr>
       <w:spacing w:lineRule="auto" w:line="240" w:after="0"/>
@@ -14720,9 +14636,9 @@
       </w:rPr>
     </w:tblStylePr>
   </w:style>
-  <w:style w:type="table" w:styleId="763">
+  <w:style w:type="table" w:styleId="765">
     <w:name w:val="List Table 7 Colorful - Accent 1"/>
-    <w:basedOn w:val="826"/>
+    <w:basedOn w:val="828"/>
     <w:uiPriority w:val="99"/>
     <w:pPr>
       <w:spacing w:lineRule="auto" w:line="240" w:after="0"/>
@@ -14836,9 +14752,9 @@
       </w:rPr>
     </w:tblStylePr>
   </w:style>
-  <w:style w:type="table" w:styleId="764">
+  <w:style w:type="table" w:styleId="766">
     <w:name w:val="List Table 7 Colorful - Accent 2"/>
-    <w:basedOn w:val="826"/>
+    <w:basedOn w:val="828"/>
     <w:uiPriority w:val="99"/>
     <w:pPr>
       <w:spacing w:lineRule="auto" w:line="240" w:after="0"/>
@@ -14952,9 +14868,9 @@
       </w:rPr>
     </w:tblStylePr>
   </w:style>
-  <w:style w:type="table" w:styleId="765">
+  <w:style w:type="table" w:styleId="767">
     <w:name w:val="List Table 7 Colorful - Accent 3"/>
-    <w:basedOn w:val="826"/>
+    <w:basedOn w:val="828"/>
     <w:uiPriority w:val="99"/>
     <w:pPr>
       <w:spacing w:lineRule="auto" w:line="240" w:after="0"/>
@@ -15068,9 +14984,9 @@
       </w:rPr>
     </w:tblStylePr>
   </w:style>
-  <w:style w:type="table" w:styleId="766">
+  <w:style w:type="table" w:styleId="768">
     <w:name w:val="List Table 7 Colorful - Accent 4"/>
-    <w:basedOn w:val="826"/>
+    <w:basedOn w:val="828"/>
     <w:uiPriority w:val="99"/>
     <w:pPr>
       <w:spacing w:lineRule="auto" w:line="240" w:after="0"/>
@@ -15184,9 +15100,9 @@
       </w:rPr>
     </w:tblStylePr>
   </w:style>
-  <w:style w:type="table" w:styleId="767">
+  <w:style w:type="table" w:styleId="769">
     <w:name w:val="List Table 7 Colorful - Accent 5"/>
-    <w:basedOn w:val="826"/>
+    <w:basedOn w:val="828"/>
     <w:uiPriority w:val="99"/>
     <w:pPr>
       <w:spacing w:lineRule="auto" w:line="240" w:after="0"/>
@@ -15300,9 +15216,9 @@
       </w:rPr>
     </w:tblStylePr>
   </w:style>
-  <w:style w:type="table" w:styleId="768">
+  <w:style w:type="table" w:styleId="770">
     <w:name w:val="List Table 7 Colorful - Accent 6"/>
-    <w:basedOn w:val="826"/>
+    <w:basedOn w:val="828"/>
     <w:uiPriority w:val="99"/>
     <w:pPr>
       <w:spacing w:lineRule="auto" w:line="240" w:after="0"/>
@@ -15416,9 +15332,9 @@
       </w:rPr>
     </w:tblStylePr>
   </w:style>
-  <w:style w:type="table" w:styleId="769">
+  <w:style w:type="table" w:styleId="771">
     <w:name w:val="Lined - Accent"/>
-    <w:basedOn w:val="826"/>
+    <w:basedOn w:val="828"/>
     <w:uiPriority w:val="99"/>
     <w:rPr>
       <w:color w:val="404040"/>
@@ -15506,9 +15422,9 @@
       </w:tcPr>
     </w:tblStylePr>
   </w:style>
-  <w:style w:type="table" w:styleId="770">
+  <w:style w:type="table" w:styleId="772">
     <w:name w:val="Lined - Accent 1"/>
-    <w:basedOn w:val="826"/>
+    <w:basedOn w:val="828"/>
     <w:uiPriority w:val="99"/>
     <w:rPr>
       <w:color w:val="404040"/>
@@ -15596,9 +15512,9 @@
       </w:tcPr>
     </w:tblStylePr>
   </w:style>
-  <w:style w:type="table" w:styleId="771">
+  <w:style w:type="table" w:styleId="773">
     <w:name w:val="Lined - Accent 2"/>
-    <w:basedOn w:val="826"/>
+    <w:basedOn w:val="828"/>
     <w:uiPriority w:val="99"/>
     <w:rPr>
       <w:color w:val="404040"/>
@@ -15686,9 +15602,9 @@
       </w:tcPr>
     </w:tblStylePr>
   </w:style>
-  <w:style w:type="table" w:styleId="772">
+  <w:style w:type="table" w:styleId="774">
     <w:name w:val="Lined - Accent 3"/>
-    <w:basedOn w:val="826"/>
+    <w:basedOn w:val="828"/>
     <w:uiPriority w:val="99"/>
     <w:rPr>
       <w:color w:val="404040"/>
@@ -15776,9 +15692,9 @@
       </w:tcPr>
     </w:tblStylePr>
   </w:style>
-  <w:style w:type="table" w:styleId="773">
+  <w:style w:type="table" w:styleId="775">
     <w:name w:val="Lined - Accent 4"/>
-    <w:basedOn w:val="826"/>
+    <w:basedOn w:val="828"/>
     <w:uiPriority w:val="99"/>
     <w:rPr>
       <w:color w:val="404040"/>
@@ -15866,9 +15782,9 @@
       </w:tcPr>
     </w:tblStylePr>
   </w:style>
-  <w:style w:type="table" w:styleId="774">
+  <w:style w:type="table" w:styleId="776">
     <w:name w:val="Lined - Accent 5"/>
-    <w:basedOn w:val="826"/>
+    <w:basedOn w:val="828"/>
     <w:uiPriority w:val="99"/>
     <w:rPr>
       <w:color w:val="404040"/>
@@ -15956,9 +15872,9 @@
       </w:tcPr>
     </w:tblStylePr>
   </w:style>
-  <w:style w:type="table" w:styleId="775">
+  <w:style w:type="table" w:styleId="777">
     <w:name w:val="Lined - Accent 6"/>
-    <w:basedOn w:val="826"/>
+    <w:basedOn w:val="828"/>
     <w:uiPriority w:val="99"/>
     <w:rPr>
       <w:color w:val="404040"/>
@@ -16046,9 +15962,9 @@
       </w:tcPr>
     </w:tblStylePr>
   </w:style>
-  <w:style w:type="table" w:styleId="776">
+  <w:style w:type="table" w:styleId="778">
     <w:name w:val="Bordered &amp; Lined - Accent"/>
-    <w:basedOn w:val="826"/>
+    <w:basedOn w:val="828"/>
     <w:uiPriority w:val="99"/>
     <w:rPr>
       <w:color w:val="404040"/>
@@ -16144,9 +16060,9 @@
       </w:tcPr>
     </w:tblStylePr>
   </w:style>
-  <w:style w:type="table" w:styleId="777">
+  <w:style w:type="table" w:styleId="779">
     <w:name w:val="Bordered &amp; Lined - Accent 1"/>
-    <w:basedOn w:val="826"/>
+    <w:basedOn w:val="828"/>
     <w:uiPriority w:val="99"/>
     <w:rPr>
       <w:color w:val="404040"/>
@@ -16242,9 +16158,9 @@
       </w:tcPr>
     </w:tblStylePr>
   </w:style>
-  <w:style w:type="table" w:styleId="778">
+  <w:style w:type="table" w:styleId="780">
     <w:name w:val="Bordered &amp; Lined - Accent 2"/>
-    <w:basedOn w:val="826"/>
+    <w:basedOn w:val="828"/>
     <w:uiPriority w:val="99"/>
     <w:rPr>
       <w:color w:val="404040"/>
@@ -16340,9 +16256,9 @@
       </w:tcPr>
     </w:tblStylePr>
   </w:style>
-  <w:style w:type="table" w:styleId="779">
+  <w:style w:type="table" w:styleId="781">
     <w:name w:val="Bordered &amp; Lined - Accent 3"/>
-    <w:basedOn w:val="826"/>
+    <w:basedOn w:val="828"/>
     <w:uiPriority w:val="99"/>
     <w:rPr>
       <w:color w:val="404040"/>
@@ -16438,9 +16354,9 @@
       </w:tcPr>
     </w:tblStylePr>
   </w:style>
-  <w:style w:type="table" w:styleId="780">
+  <w:style w:type="table" w:styleId="782">
     <w:name w:val="Bordered &amp; Lined - Accent 4"/>
-    <w:basedOn w:val="826"/>
+    <w:basedOn w:val="828"/>
     <w:uiPriority w:val="99"/>
     <w:rPr>
       <w:color w:val="404040"/>
@@ -16536,9 +16452,9 @@
       </w:tcPr>
     </w:tblStylePr>
   </w:style>
-  <w:style w:type="table" w:styleId="781">
+  <w:style w:type="table" w:styleId="783">
     <w:name w:val="Bordered &amp; Lined - Accent 5"/>
-    <w:basedOn w:val="826"/>
+    <w:basedOn w:val="828"/>
     <w:uiPriority w:val="99"/>
     <w:rPr>
       <w:color w:val="404040"/>
@@ -16634,9 +16550,9 @@
       </w:tcPr>
     </w:tblStylePr>
   </w:style>
-  <w:style w:type="table" w:styleId="782">
+  <w:style w:type="table" w:styleId="784">
     <w:name w:val="Bordered &amp; Lined - Accent 6"/>
-    <w:basedOn w:val="826"/>
+    <w:basedOn w:val="828"/>
     <w:uiPriority w:val="99"/>
     <w:rPr>
       <w:color w:val="404040"/>
@@ -16732,9 +16648,9 @@
       </w:tcPr>
     </w:tblStylePr>
   </w:style>
-  <w:style w:type="table" w:styleId="783">
+  <w:style w:type="table" w:styleId="785">
     <w:name w:val="Bordered"/>
-    <w:basedOn w:val="826"/>
+    <w:basedOn w:val="828"/>
     <w:uiPriority w:val="99"/>
     <w:pPr>
       <w:spacing w:lineRule="auto" w:line="240" w:after="0"/>
@@ -16811,9 +16727,9 @@
       </w:tcPr>
     </w:tblStylePr>
   </w:style>
-  <w:style w:type="table" w:styleId="784">
+  <w:style w:type="table" w:styleId="786">
     <w:name w:val="Bordered - Accent 1"/>
-    <w:basedOn w:val="826"/>
+    <w:basedOn w:val="828"/>
     <w:uiPriority w:val="99"/>
     <w:pPr>
       <w:spacing w:lineRule="auto" w:line="240" w:after="0"/>
@@ -16890,9 +16806,9 @@
       </w:tcPr>
     </w:tblStylePr>
   </w:style>
-  <w:style w:type="table" w:styleId="785">
+  <w:style w:type="table" w:styleId="787">
     <w:name w:val="Bordered - Accent 2"/>
-    <w:basedOn w:val="826"/>
+    <w:basedOn w:val="828"/>
     <w:uiPriority w:val="99"/>
     <w:pPr>
       <w:spacing w:lineRule="auto" w:line="240" w:after="0"/>
@@ -16969,9 +16885,9 @@
       </w:tcPr>
     </w:tblStylePr>
   </w:style>
-  <w:style w:type="table" w:styleId="786">
+  <w:style w:type="table" w:styleId="788">
     <w:name w:val="Bordered - Accent 3"/>
-    <w:basedOn w:val="826"/>
+    <w:basedOn w:val="828"/>
     <w:uiPriority w:val="99"/>
     <w:pPr>
       <w:spacing w:lineRule="auto" w:line="240" w:after="0"/>
@@ -17048,9 +16964,9 @@
       </w:tcPr>
     </w:tblStylePr>
   </w:style>
-  <w:style w:type="table" w:styleId="787">
+  <w:style w:type="table" w:styleId="789">
     <w:name w:val="Bordered - Accent 4"/>
-    <w:basedOn w:val="826"/>
+    <w:basedOn w:val="828"/>
     <w:uiPriority w:val="99"/>
     <w:pPr>
       <w:spacing w:lineRule="auto" w:line="240" w:after="0"/>
@@ -17127,9 +17043,9 @@
       </w:tcPr>
     </w:tblStylePr>
   </w:style>
-  <w:style w:type="table" w:styleId="788">
+  <w:style w:type="table" w:styleId="790">
     <w:name w:val="Bordered - Accent 5"/>
-    <w:basedOn w:val="826"/>
+    <w:basedOn w:val="828"/>
     <w:uiPriority w:val="99"/>
     <w:pPr>
       <w:spacing w:lineRule="auto" w:line="240" w:after="0"/>
@@ -17206,9 +17122,9 @@
       </w:tcPr>
     </w:tblStylePr>
   </w:style>
-  <w:style w:type="table" w:styleId="789">
+  <w:style w:type="table" w:styleId="791">
     <w:name w:val="Bordered - Accent 6"/>
-    <w:basedOn w:val="826"/>
+    <w:basedOn w:val="828"/>
     <w:uiPriority w:val="99"/>
     <w:pPr>
       <w:spacing w:lineRule="auto" w:line="240" w:after="0"/>
@@ -17285,10 +17201,10 @@
       </w:tcPr>
     </w:tblStylePr>
   </w:style>
-  <w:style w:type="paragraph" w:styleId="790">
+  <w:style w:type="paragraph" w:styleId="792">
     <w:name w:val="footnote text"/>
-    <w:basedOn w:val="797"/>
-    <w:link w:val="791"/>
+    <w:basedOn w:val="799"/>
+    <w:link w:val="793"/>
     <w:uiPriority w:val="99"/>
     <w:semiHidden/>
     <w:unhideWhenUsed/>
@@ -17299,27 +17215,27 @@
       <w:spacing w:lineRule="auto" w:line="240" w:after="40"/>
     </w:pPr>
   </w:style>
-  <w:style w:type="character" w:styleId="791">
+  <w:style w:type="character" w:styleId="793">
     <w:name w:val="Footnote Text Char"/>
-    <w:link w:val="790"/>
+    <w:link w:val="792"/>
     <w:uiPriority w:val="99"/>
     <w:rPr>
       <w:sz w:val="18"/>
     </w:rPr>
   </w:style>
-  <w:style w:type="character" w:styleId="792">
+  <w:style w:type="character" w:styleId="794">
     <w:name w:val="footnote reference"/>
-    <w:basedOn w:val="800"/>
+    <w:basedOn w:val="802"/>
     <w:uiPriority w:val="99"/>
     <w:unhideWhenUsed/>
     <w:rPr>
       <w:vertAlign w:val="superscript"/>
     </w:rPr>
   </w:style>
-  <w:style w:type="paragraph" w:styleId="793">
+  <w:style w:type="paragraph" w:styleId="795">
     <w:name w:val="endnote text"/>
-    <w:basedOn w:val="797"/>
-    <w:link w:val="794"/>
+    <w:basedOn w:val="799"/>
+    <w:link w:val="796"/>
     <w:uiPriority w:val="99"/>
     <w:semiHidden/>
     <w:unhideWhenUsed/>
@@ -17330,17 +17246,17 @@
       <w:spacing w:lineRule="auto" w:line="240" w:after="0"/>
     </w:pPr>
   </w:style>
-  <w:style w:type="character" w:styleId="794">
+  <w:style w:type="character" w:styleId="796">
     <w:name w:val="Endnote Text Char"/>
-    <w:link w:val="793"/>
+    <w:link w:val="795"/>
     <w:uiPriority w:val="99"/>
     <w:rPr>
       <w:sz w:val="20"/>
     </w:rPr>
   </w:style>
-  <w:style w:type="character" w:styleId="795">
+  <w:style w:type="character" w:styleId="797">
     <w:name w:val="endnote reference"/>
-    <w:basedOn w:val="800"/>
+    <w:basedOn w:val="802"/>
     <w:uiPriority w:val="99"/>
     <w:semiHidden/>
     <w:unhideWhenUsed/>
@@ -17348,17 +17264,17 @@
       <w:vertAlign w:val="superscript"/>
     </w:rPr>
   </w:style>
-  <w:style w:type="paragraph" w:styleId="796">
+  <w:style w:type="paragraph" w:styleId="798">
     <w:name w:val="table of figures"/>
-    <w:basedOn w:val="797"/>
-    <w:next w:val="797"/>
+    <w:basedOn w:val="799"/>
+    <w:next w:val="799"/>
     <w:uiPriority w:val="99"/>
     <w:unhideWhenUsed/>
     <w:pPr>
       <w:spacing w:after="0" w:afterAutospacing="0"/>
     </w:pPr>
   </w:style>
-  <w:style w:type="paragraph" w:styleId="797" w:default="1">
+  <w:style w:type="paragraph" w:styleId="799" w:default="1">
     <w:name w:val="Normal"/>
     <w:qFormat/>
     <w:rPr>
@@ -17374,11 +17290,11 @@
       <w:widowControl/>
     </w:pPr>
   </w:style>
-  <w:style w:type="paragraph" w:styleId="798">
+  <w:style w:type="paragraph" w:styleId="800">
     <w:name w:val="Heading 1"/>
-    <w:basedOn w:val="797"/>
-    <w:next w:val="797"/>
-    <w:link w:val="804"/>
+    <w:basedOn w:val="799"/>
+    <w:next w:val="799"/>
+    <w:link w:val="806"/>
     <w:qFormat/>
     <w:uiPriority w:val="9"/>
     <w:rPr>
@@ -17398,11 +17314,11 @@
       <w:outlineLvl w:val="0"/>
     </w:pPr>
   </w:style>
-  <w:style w:type="paragraph" w:styleId="799">
+  <w:style w:type="paragraph" w:styleId="801">
     <w:name w:val="Heading 2"/>
-    <w:basedOn w:val="812"/>
-    <w:next w:val="797"/>
-    <w:link w:val="805"/>
+    <w:basedOn w:val="814"/>
+    <w:next w:val="799"/>
+    <w:link w:val="807"/>
     <w:qFormat/>
     <w:uiPriority w:val="9"/>
     <w:unhideWhenUsed/>
@@ -17423,16 +17339,16 @@
       <w:outlineLvl w:val="1"/>
     </w:pPr>
   </w:style>
-  <w:style w:type="character" w:styleId="800" w:default="1">
+  <w:style w:type="character" w:styleId="802" w:default="1">
     <w:name w:val="Default Paragraph Font"/>
     <w:qFormat/>
     <w:uiPriority w:val="1"/>
     <w:semiHidden/>
     <w:unhideWhenUsed/>
   </w:style>
-  <w:style w:type="character" w:styleId="801">
+  <w:style w:type="character" w:styleId="803">
     <w:name w:val="Hyperlink"/>
-    <w:basedOn w:val="800"/>
+    <w:basedOn w:val="802"/>
     <w:uiPriority w:val="99"/>
     <w:unhideWhenUsed/>
     <w:rPr>
@@ -17440,10 +17356,10 @@
       <w:u w:val="single"/>
     </w:rPr>
   </w:style>
-  <w:style w:type="character" w:styleId="802" w:customStyle="1">
+  <w:style w:type="character" w:styleId="804" w:customStyle="1">
     <w:name w:val="Title Char"/>
-    <w:basedOn w:val="800"/>
-    <w:link w:val="813"/>
+    <w:basedOn w:val="802"/>
+    <w:link w:val="815"/>
     <w:qFormat/>
     <w:uiPriority w:val="10"/>
     <w:rPr>
@@ -17453,10 +17369,10 @@
       <w:szCs w:val="56"/>
     </w:rPr>
   </w:style>
-  <w:style w:type="character" w:styleId="803" w:customStyle="1">
+  <w:style w:type="character" w:styleId="805" w:customStyle="1">
     <w:name w:val="Subtitle Char"/>
-    <w:basedOn w:val="800"/>
-    <w:link w:val="814"/>
+    <w:basedOn w:val="802"/>
+    <w:link w:val="816"/>
     <w:qFormat/>
     <w:uiPriority w:val="11"/>
     <w:rPr>
@@ -17465,10 +17381,10 @@
       <w:spacing w:val="15"/>
     </w:rPr>
   </w:style>
-  <w:style w:type="character" w:styleId="804" w:customStyle="1">
+  <w:style w:type="character" w:styleId="806" w:customStyle="1">
     <w:name w:val="Heading 1 Char"/>
-    <w:basedOn w:val="800"/>
-    <w:link w:val="798"/>
+    <w:basedOn w:val="802"/>
+    <w:link w:val="800"/>
     <w:qFormat/>
     <w:uiPriority w:val="9"/>
     <w:rPr>
@@ -17479,10 +17395,10 @@
       <w:szCs w:val="24"/>
     </w:rPr>
   </w:style>
-  <w:style w:type="character" w:styleId="805" w:customStyle="1">
+  <w:style w:type="character" w:styleId="807" w:customStyle="1">
     <w:name w:val="Heading 2 Char"/>
-    <w:basedOn w:val="800"/>
-    <w:link w:val="799"/>
+    <w:basedOn w:val="802"/>
+    <w:link w:val="801"/>
     <w:qFormat/>
     <w:uiPriority w:val="9"/>
     <w:rPr>
@@ -17493,14 +17409,14 @@
       <w:szCs w:val="24"/>
     </w:rPr>
   </w:style>
-  <w:style w:type="character" w:styleId="806">
+  <w:style w:type="character" w:styleId="808">
     <w:name w:val="Index Link"/>
     <w:qFormat/>
   </w:style>
-  <w:style w:type="paragraph" w:styleId="807">
+  <w:style w:type="paragraph" w:styleId="809">
     <w:name w:val="Heading"/>
-    <w:basedOn w:val="797"/>
-    <w:next w:val="808"/>
+    <w:basedOn w:val="799"/>
+    <w:next w:val="810"/>
     <w:qFormat/>
     <w:rPr>
       <w:rFonts w:ascii="Liberation Sans" w:hAnsi="Liberation Sans" w:cs="FreeSans" w:eastAsia="Noto Sans CJK SC"/>
@@ -17512,23 +17428,23 @@
       <w:spacing w:after="120" w:before="240"/>
     </w:pPr>
   </w:style>
-  <w:style w:type="paragraph" w:styleId="808">
+  <w:style w:type="paragraph" w:styleId="810">
     <w:name w:val="Body Text"/>
-    <w:basedOn w:val="797"/>
+    <w:basedOn w:val="799"/>
     <w:pPr>
       <w:spacing w:lineRule="auto" w:line="276" w:after="140" w:before="0"/>
     </w:pPr>
   </w:style>
-  <w:style w:type="paragraph" w:styleId="809">
+  <w:style w:type="paragraph" w:styleId="811">
     <w:name w:val="List"/>
-    <w:basedOn w:val="808"/>
+    <w:basedOn w:val="810"/>
     <w:rPr>
       <w:rFonts w:cs="FreeSans"/>
     </w:rPr>
   </w:style>
-  <w:style w:type="paragraph" w:styleId="810">
+  <w:style w:type="paragraph" w:styleId="812">
     <w:name w:val="Caption"/>
-    <w:basedOn w:val="797"/>
+    <w:basedOn w:val="799"/>
     <w:qFormat/>
     <w:rPr>
       <w:rFonts w:cs="FreeSans"/>
@@ -17542,9 +17458,9 @@
       <w:suppressLineNumbers/>
     </w:pPr>
   </w:style>
-  <w:style w:type="paragraph" w:styleId="811">
+  <w:style w:type="paragraph" w:styleId="813">
     <w:name w:val="Index"/>
-    <w:basedOn w:val="797"/>
+    <w:basedOn w:val="799"/>
     <w:qFormat/>
     <w:rPr>
       <w:rFonts w:cs="FreeSans"/>
@@ -17553,9 +17469,9 @@
       <w:suppressLineNumbers/>
     </w:pPr>
   </w:style>
-  <w:style w:type="paragraph" w:styleId="812">
+  <w:style w:type="paragraph" w:styleId="814">
     <w:name w:val="List Paragraph"/>
-    <w:basedOn w:val="797"/>
+    <w:basedOn w:val="799"/>
     <w:qFormat/>
     <w:uiPriority w:val="34"/>
     <w:pPr>
@@ -17564,11 +17480,11 @@
       <w:spacing w:after="160" w:before="0"/>
     </w:pPr>
   </w:style>
-  <w:style w:type="paragraph" w:styleId="813">
+  <w:style w:type="paragraph" w:styleId="815">
     <w:name w:val="Title"/>
-    <w:basedOn w:val="797"/>
-    <w:next w:val="797"/>
-    <w:link w:val="802"/>
+    <w:basedOn w:val="799"/>
+    <w:next w:val="799"/>
+    <w:link w:val="804"/>
     <w:qFormat/>
     <w:uiPriority w:val="10"/>
     <w:rPr>
@@ -17582,11 +17498,11 @@
       <w:spacing w:lineRule="auto" w:line="240" w:after="0" w:before="0"/>
     </w:pPr>
   </w:style>
-  <w:style w:type="paragraph" w:styleId="814">
+  <w:style w:type="paragraph" w:styleId="816">
     <w:name w:val="Subtitle"/>
-    <w:basedOn w:val="797"/>
-    <w:next w:val="797"/>
-    <w:link w:val="803"/>
+    <w:basedOn w:val="799"/>
+    <w:next w:val="799"/>
+    <w:link w:val="805"/>
     <w:qFormat/>
     <w:uiPriority w:val="11"/>
     <w:rPr>
@@ -17595,10 +17511,10 @@
       <w:spacing w:val="15"/>
     </w:rPr>
   </w:style>
-  <w:style w:type="paragraph" w:styleId="815">
+  <w:style w:type="paragraph" w:styleId="817">
     <w:name w:val="TOC Heading"/>
-    <w:basedOn w:val="798"/>
-    <w:next w:val="797"/>
+    <w:basedOn w:val="800"/>
+    <w:next w:val="799"/>
     <w:qFormat/>
     <w:uiPriority w:val="39"/>
     <w:unhideWhenUsed/>
@@ -17621,10 +17537,10 @@
       <w:spacing w:lineRule="auto" w:line="276" w:after="0" w:before="480"/>
     </w:pPr>
   </w:style>
-  <w:style w:type="paragraph" w:styleId="816">
+  <w:style w:type="paragraph" w:styleId="818">
     <w:name w:val="toc 1"/>
-    <w:basedOn w:val="797"/>
-    <w:next w:val="797"/>
+    <w:basedOn w:val="799"/>
+    <w:next w:val="799"/>
     <w:uiPriority w:val="39"/>
     <w:unhideWhenUsed/>
     <w:rPr>
@@ -17639,10 +17555,10 @@
       <w:spacing w:after="0" w:before="120"/>
     </w:pPr>
   </w:style>
-  <w:style w:type="paragraph" w:styleId="817">
+  <w:style w:type="paragraph" w:styleId="819">
     <w:name w:val="toc 2"/>
-    <w:basedOn w:val="797"/>
-    <w:next w:val="797"/>
+    <w:basedOn w:val="799"/>
+    <w:next w:val="799"/>
     <w:uiPriority w:val="39"/>
     <w:unhideWhenUsed/>
     <w:rPr>
@@ -17654,10 +17570,10 @@
       <w:spacing w:after="0" w:before="120"/>
     </w:pPr>
   </w:style>
-  <w:style w:type="paragraph" w:styleId="818">
+  <w:style w:type="paragraph" w:styleId="820">
     <w:name w:val="toc 3"/>
-    <w:basedOn w:val="797"/>
-    <w:next w:val="797"/>
+    <w:basedOn w:val="799"/>
+    <w:next w:val="799"/>
     <w:uiPriority w:val="39"/>
     <w:semiHidden/>
     <w:unhideWhenUsed/>
@@ -17670,10 +17586,10 @@
       <w:spacing w:after="0" w:before="0"/>
     </w:pPr>
   </w:style>
-  <w:style w:type="paragraph" w:styleId="819">
+  <w:style w:type="paragraph" w:styleId="821">
     <w:name w:val="toc 4"/>
-    <w:basedOn w:val="797"/>
-    <w:next w:val="797"/>
+    <w:basedOn w:val="799"/>
+    <w:next w:val="799"/>
     <w:uiPriority w:val="39"/>
     <w:semiHidden/>
     <w:unhideWhenUsed/>
@@ -17686,10 +17602,10 @@
       <w:spacing w:after="0" w:before="0"/>
     </w:pPr>
   </w:style>
-  <w:style w:type="paragraph" w:styleId="820">
+  <w:style w:type="paragraph" w:styleId="822">
     <w:name w:val="toc 5"/>
-    <w:basedOn w:val="797"/>
-    <w:next w:val="797"/>
+    <w:basedOn w:val="799"/>
+    <w:next w:val="799"/>
     <w:uiPriority w:val="39"/>
     <w:semiHidden/>
     <w:unhideWhenUsed/>
@@ -17702,10 +17618,10 @@
       <w:spacing w:after="0" w:before="0"/>
     </w:pPr>
   </w:style>
-  <w:style w:type="paragraph" w:styleId="821">
+  <w:style w:type="paragraph" w:styleId="823">
     <w:name w:val="toc 6"/>
-    <w:basedOn w:val="797"/>
-    <w:next w:val="797"/>
+    <w:basedOn w:val="799"/>
+    <w:next w:val="799"/>
     <w:uiPriority w:val="39"/>
     <w:semiHidden/>
     <w:unhideWhenUsed/>
@@ -17718,10 +17634,10 @@
       <w:spacing w:after="0" w:before="0"/>
     </w:pPr>
   </w:style>
-  <w:style w:type="paragraph" w:styleId="822">
+  <w:style w:type="paragraph" w:styleId="824">
     <w:name w:val="toc 7"/>
-    <w:basedOn w:val="797"/>
-    <w:next w:val="797"/>
+    <w:basedOn w:val="799"/>
+    <w:next w:val="799"/>
     <w:uiPriority w:val="39"/>
     <w:semiHidden/>
     <w:unhideWhenUsed/>
@@ -17734,10 +17650,10 @@
       <w:spacing w:after="0" w:before="0"/>
     </w:pPr>
   </w:style>
-  <w:style w:type="paragraph" w:styleId="823">
+  <w:style w:type="paragraph" w:styleId="825">
     <w:name w:val="toc 8"/>
-    <w:basedOn w:val="797"/>
-    <w:next w:val="797"/>
+    <w:basedOn w:val="799"/>
+    <w:next w:val="799"/>
     <w:uiPriority w:val="39"/>
     <w:semiHidden/>
     <w:unhideWhenUsed/>
@@ -17750,10 +17666,10 @@
       <w:spacing w:after="0" w:before="0"/>
     </w:pPr>
   </w:style>
-  <w:style w:type="paragraph" w:styleId="824">
+  <w:style w:type="paragraph" w:styleId="826">
     <w:name w:val="toc 9"/>
-    <w:basedOn w:val="797"/>
-    <w:next w:val="797"/>
+    <w:basedOn w:val="799"/>
+    <w:next w:val="799"/>
     <w:uiPriority w:val="39"/>
     <w:semiHidden/>
     <w:unhideWhenUsed/>
@@ -17766,14 +17682,14 @@
       <w:spacing w:after="0" w:before="0"/>
     </w:pPr>
   </w:style>
-  <w:style w:type="numbering" w:styleId="825" w:default="1">
+  <w:style w:type="numbering" w:styleId="827" w:default="1">
     <w:name w:val="No List"/>
     <w:qFormat/>
     <w:uiPriority w:val="99"/>
     <w:semiHidden/>
     <w:unhideWhenUsed/>
   </w:style>
-  <w:style w:type="table" w:styleId="826" w:default="1">
+  <w:style w:type="table" w:styleId="828" w:default="1">
     <w:name w:val="Normal Table"/>
     <w:uiPriority w:val="99"/>
     <w:semiHidden/>

</xml_diff>